<commit_message>
Update Báo cáo game TTCS tuần 1.docx
</commit_message>
<xml_diff>
--- a/hochikhang58131320/Báo cáo game TTCS tuần 1.docx
+++ b/hochikhang58131320/Báo cáo game TTCS tuần 1.docx
@@ -71,51 +71,67 @@
           <w:sz w:val="40"/>
           <w:szCs w:val="44"/>
         </w:rPr>
-        <w:t xml:space="preserve">Họ và tên: </w:t>
+        <w:t>Họ và tên: Hồ Chí Khang</w:t>
       </w:r>
       <w:r>
         <w:rPr>
           <w:sz w:val="40"/>
           <w:szCs w:val="44"/>
         </w:rPr>
-        <w:t>Hồ Chí Khang</w:t>
+        <w:tab/>
+        <w:t xml:space="preserve">          </w:t>
       </w:r>
       <w:r>
         <w:rPr>
           <w:sz w:val="40"/>
           <w:szCs w:val="44"/>
         </w:rPr>
-        <w:tab/>
-        <w:t xml:space="preserve">          </w:t>
-      </w:r>
-      <w:r>
+        <w:t>MSSV: 58131320</w:t>
+      </w:r>
+    </w:p>
+    <w:p>
+      <w:pPr>
         <w:rPr>
           <w:sz w:val="40"/>
           <w:szCs w:val="44"/>
         </w:rPr>
-        <w:t>MSSV: 58131320</w:t>
-      </w:r>
-    </w:p>
-    <w:p>
-      <w:pPr>
+      </w:pPr>
+      <w:r>
         <w:rPr>
           <w:sz w:val="40"/>
           <w:szCs w:val="44"/>
         </w:rPr>
-      </w:pPr>
-      <w:r>
+        <w:t>Lớp : 58CNTT1</w:t>
+      </w:r>
+    </w:p>
+    <w:p>
+      <w:pPr>
         <w:rPr>
           <w:sz w:val="40"/>
           <w:szCs w:val="44"/>
         </w:rPr>
-        <w:t xml:space="preserve">Lớp : </w:t>
-      </w:r>
+      </w:pPr>
       <w:r>
         <w:rPr>
           <w:sz w:val="40"/>
           <w:szCs w:val="44"/>
         </w:rPr>
-        <w:t>58CNTT1</w:t>
+        <w:t>SĐT:0935723538</w:t>
+      </w:r>
+    </w:p>
+    <w:p>
+      <w:pPr>
+        <w:rPr>
+          <w:sz w:val="40"/>
+          <w:szCs w:val="44"/>
+        </w:rPr>
+      </w:pPr>
+      <w:r>
+        <w:rPr>
+          <w:sz w:val="40"/>
+          <w:szCs w:val="44"/>
+        </w:rPr>
+        <w:t>Email:hochikhang1998@gmail.com</w:t>
       </w:r>
     </w:p>
     <w:p>
@@ -243,6 +259,9 @@
         <w:t xml:space="preserve"> 3x3</w:t>
       </w:r>
       <w:r>
+        <w:t>.</w:t>
+      </w:r>
+      <w:r>
         <w:t xml:space="preserve"> </w:t>
       </w:r>
     </w:p>
@@ -256,10 +275,16 @@
       <w:r>
         <w:t xml:space="preserve"> con liên tiếp trên một hàng là thắng (hàng ngang, dọc, chéo) </w:t>
       </w:r>
+      <w:r>
+        <w:t>.</w:t>
+      </w:r>
     </w:p>
     <w:p>
       <w:r>
         <w:t>- Nếu hết ô đi thì 2 bên hòa</w:t>
+      </w:r>
+      <w:r>
+        <w:t>.</w:t>
       </w:r>
     </w:p>
     <w:p>
@@ -270,13 +295,3019 @@
           <w:szCs w:val="36"/>
         </w:rPr>
       </w:pPr>
-      <w:r>
+    </w:p>
+    <w:p>
+      <w:pPr>
         <w:rPr>
           <w:color w:val="FF0000"/>
           <w:sz w:val="36"/>
           <w:szCs w:val="36"/>
         </w:rPr>
+      </w:pPr>
+      <w:r>
+        <w:rPr>
+          <w:color w:val="FF0000"/>
+          <w:sz w:val="36"/>
+          <w:szCs w:val="36"/>
+        </w:rPr>
+        <w:t>I</w:t>
+      </w:r>
+      <w:r>
+        <w:rPr>
+          <w:color w:val="FF0000"/>
+          <w:sz w:val="36"/>
+          <w:szCs w:val="36"/>
+        </w:rPr>
+        <w:t>I.</w:t>
+      </w:r>
+      <w:r>
+        <w:rPr>
+          <w:color w:val="FF0000"/>
+          <w:sz w:val="36"/>
+          <w:szCs w:val="36"/>
+        </w:rPr>
+        <w:t xml:space="preserve"> </w:t>
+      </w:r>
+      <w:r>
+        <w:rPr>
+          <w:color w:val="FF0000"/>
+          <w:sz w:val="36"/>
+          <w:szCs w:val="36"/>
+        </w:rPr>
+        <w:t>Giải thích mã nguồn trò chơi</w:t>
+      </w:r>
+      <w:r>
+        <w:rPr>
+          <w:color w:val="FF0000"/>
+          <w:sz w:val="36"/>
+          <w:szCs w:val="36"/>
+        </w:rPr>
+        <w:t>.</w:t>
+      </w:r>
+    </w:p>
+    <w:p>
+      <w:r>
+        <w:t xml:space="preserve">- </w:t>
+      </w:r>
+      <w:r>
+        <w:t>Đầu tiên, khai báo các biến, các hàm cần thiết</w:t>
+      </w:r>
+      <w:r>
+        <w:t xml:space="preserve"> sau</w:t>
+      </w:r>
+      <w:r>
+        <w:t xml:space="preserve">: </w:t>
+      </w:r>
+    </w:p>
+    <w:p>
+      <w:pPr>
+        <w:rPr>
+          <w:color w:val="00B0F0"/>
+        </w:rPr>
+      </w:pPr>
+      <w:r>
+        <w:rPr>
+          <w:color w:val="00B0F0"/>
+        </w:rPr>
+        <w:t>Vì ở đây em dùng c++ để viết chương trình nên sẽ dùng thư viện của c++:</w:t>
+      </w:r>
+    </w:p>
+    <w:p>
+      <w:pPr>
+        <w:rPr>
+          <w:sz w:val="24"/>
+        </w:rPr>
+      </w:pPr>
+      <w:r>
+        <w:rPr>
+          <w:sz w:val="24"/>
+        </w:rPr>
+        <w:lastRenderedPageBreak/>
+        <w:t>#include &lt;iostream&gt;</w:t>
+      </w:r>
+    </w:p>
+    <w:p>
+      <w:pPr>
+        <w:rPr>
+          <w:sz w:val="24"/>
+        </w:rPr>
+      </w:pPr>
+      <w:r>
+        <w:rPr>
+          <w:sz w:val="24"/>
+        </w:rPr>
+        <w:t>using namespace std;</w:t>
+      </w:r>
+    </w:p>
+    <w:p>
+      <w:pPr>
+        <w:rPr>
+          <w:sz w:val="24"/>
+        </w:rPr>
+      </w:pPr>
+    </w:p>
+    <w:p>
+      <w:pPr>
+        <w:rPr>
+          <w:sz w:val="24"/>
+          <w:lang w:val="fr-FR"/>
+        </w:rPr>
+      </w:pPr>
+      <w:r>
+        <w:rPr>
+          <w:sz w:val="24"/>
+          <w:lang w:val="fr-FR"/>
+        </w:rPr>
+        <w:t>int n, player; //bien n de lua chon menu, player de xac dinh nguoi choi 1 hay 2</w:t>
+      </w:r>
+    </w:p>
+    <w:p>
+      <w:pPr>
+        <w:rPr>
+          <w:sz w:val="24"/>
+        </w:rPr>
+      </w:pPr>
+      <w:r>
+        <w:rPr>
+          <w:sz w:val="24"/>
+        </w:rPr>
+        <w:t>int dem=0; //dem so luot choi</w:t>
+      </w:r>
+    </w:p>
+    <w:p>
+      <w:pPr>
+        <w:rPr>
+          <w:sz w:val="24"/>
+        </w:rPr>
+      </w:pPr>
+      <w:r>
+        <w:rPr>
+          <w:sz w:val="24"/>
+        </w:rPr>
+        <w:t>char a[10] = {'o','1','2','3','4','5','6','7','8','9'}; //mang a luu cac gia tri so tren ban co</w:t>
+      </w:r>
+    </w:p>
+    <w:p>
+      <w:pPr>
+        <w:rPr>
+          <w:color w:val="00B0F0"/>
+        </w:rPr>
+      </w:pPr>
+    </w:p>
+    <w:p>
+      <w:pPr>
+        <w:rPr>
+          <w:color w:val="00B0F0"/>
+        </w:rPr>
+      </w:pPr>
+      <w:r>
+        <w:rPr>
+          <w:color w:val="00B0F0"/>
+        </w:rPr>
+        <w:t>Hàm menu:</w:t>
+      </w:r>
+    </w:p>
+    <w:p>
+      <w:pPr>
+        <w:rPr>
+          <w:sz w:val="24"/>
+          <w:lang w:val="fr-FR"/>
+        </w:rPr>
+      </w:pPr>
+      <w:r>
+        <w:rPr>
+          <w:sz w:val="24"/>
+          <w:lang w:val="fr-FR"/>
+        </w:rPr>
+        <w:t>void menu()</w:t>
+      </w:r>
+    </w:p>
+    <w:p>
+      <w:pPr>
+        <w:rPr>
+          <w:sz w:val="24"/>
+          <w:lang w:val="fr-FR"/>
+        </w:rPr>
+      </w:pPr>
+      <w:r>
+        <w:rPr>
+          <w:sz w:val="24"/>
+          <w:lang w:val="fr-FR"/>
+        </w:rPr>
+        <w:t>{</w:t>
+      </w:r>
+    </w:p>
+    <w:p>
+      <w:pPr>
+        <w:rPr>
+          <w:sz w:val="24"/>
+          <w:lang w:val="fr-FR"/>
+        </w:rPr>
+      </w:pPr>
+      <w:r>
+        <w:rPr>
+          <w:sz w:val="24"/>
+          <w:lang w:val="fr-FR"/>
+        </w:rPr>
+        <w:tab/>
+        <w:t>cout&lt;&lt; "--------MENU--------"&lt;&lt;endl;</w:t>
+      </w:r>
+    </w:p>
+    <w:p>
+      <w:pPr>
+        <w:rPr>
+          <w:sz w:val="24"/>
+          <w:lang w:val="fr-FR"/>
+        </w:rPr>
+      </w:pPr>
+      <w:r>
+        <w:rPr>
+          <w:sz w:val="24"/>
+          <w:lang w:val="fr-FR"/>
+        </w:rPr>
+        <w:tab/>
+        <w:t>cout&lt;&lt;"1.Choi voi X"&lt;&lt;endl;</w:t>
+      </w:r>
+    </w:p>
+    <w:p>
+      <w:pPr>
+        <w:rPr>
+          <w:sz w:val="24"/>
+          <w:lang w:val="fr-FR"/>
+        </w:rPr>
+      </w:pPr>
+      <w:r>
+        <w:rPr>
+          <w:sz w:val="24"/>
+          <w:lang w:val="fr-FR"/>
+        </w:rPr>
+        <w:tab/>
+        <w:t>cout&lt;&lt;"2.Choi voi O"&lt;&lt;endl;</w:t>
+      </w:r>
+    </w:p>
+    <w:p>
+      <w:pPr>
+        <w:rPr>
+          <w:sz w:val="24"/>
+        </w:rPr>
+      </w:pPr>
+      <w:r>
+        <w:rPr>
+          <w:sz w:val="24"/>
+          <w:lang w:val="fr-FR"/>
+        </w:rPr>
+        <w:tab/>
+      </w:r>
+      <w:r>
+        <w:rPr>
+          <w:sz w:val="24"/>
+        </w:rPr>
+        <w:t>cout&lt;&lt;"3.Thoat"&lt;&lt;endl;</w:t>
+      </w:r>
+    </w:p>
+    <w:p>
+      <w:pPr>
+        <w:rPr>
+          <w:sz w:val="24"/>
+        </w:rPr>
+      </w:pPr>
+      <w:r>
+        <w:rPr>
+          <w:sz w:val="24"/>
+        </w:rPr>
+        <w:tab/>
+        <w:t>cout&lt;&lt;"Moi ban chon: "&lt;&lt;endl;</w:t>
+      </w:r>
+    </w:p>
+    <w:p>
+      <w:pPr>
+        <w:rPr>
+          <w:sz w:val="24"/>
+        </w:rPr>
+      </w:pPr>
+      <w:r>
+        <w:rPr>
+          <w:sz w:val="24"/>
+        </w:rPr>
+        <w:t>}</w:t>
+      </w:r>
+    </w:p>
+    <w:p>
+      <w:pPr>
+        <w:rPr>
+          <w:color w:val="00B0F0"/>
+        </w:rPr>
+      </w:pPr>
+    </w:p>
+    <w:p>
+      <w:pPr>
+        <w:rPr>
+          <w:color w:val="00B0F0"/>
+        </w:rPr>
+      </w:pPr>
+      <w:r>
+        <w:rPr>
+          <w:color w:val="00B0F0"/>
+        </w:rPr>
+        <w:t xml:space="preserve">Hàm </w:t>
+      </w:r>
+      <w:r>
+        <w:rPr>
+          <w:color w:val="00B0F0"/>
+        </w:rPr>
+        <w:t>để in ra màn hình bàn cờ cho người chơi:</w:t>
+      </w:r>
+    </w:p>
+    <w:p>
+      <w:pPr>
+        <w:rPr>
+          <w:rFonts w:asciiTheme="majorHAnsi" w:hAnsiTheme="majorHAnsi" w:cstheme="majorHAnsi"/>
+          <w:sz w:val="24"/>
+        </w:rPr>
+      </w:pPr>
+      <w:r>
+        <w:rPr>
+          <w:rFonts w:asciiTheme="majorHAnsi" w:hAnsiTheme="majorHAnsi" w:cstheme="majorHAnsi"/>
+          <w:sz w:val="24"/>
+        </w:rPr>
+        <w:t>void inmanhinh()</w:t>
+      </w:r>
+    </w:p>
+    <w:p>
+      <w:pPr>
+        <w:rPr>
+          <w:rFonts w:asciiTheme="majorHAnsi" w:hAnsiTheme="majorHAnsi" w:cstheme="majorHAnsi"/>
+          <w:sz w:val="24"/>
+        </w:rPr>
+      </w:pPr>
+      <w:r>
+        <w:rPr>
+          <w:rFonts w:asciiTheme="majorHAnsi" w:hAnsiTheme="majorHAnsi" w:cstheme="majorHAnsi"/>
+          <w:sz w:val="24"/>
+        </w:rPr>
+        <w:t>{</w:t>
+      </w:r>
+    </w:p>
+    <w:p>
+      <w:pPr>
+        <w:rPr>
+          <w:rFonts w:asciiTheme="majorHAnsi" w:hAnsiTheme="majorHAnsi" w:cstheme="majorHAnsi"/>
+          <w:sz w:val="24"/>
+        </w:rPr>
+      </w:pPr>
+      <w:r>
+        <w:rPr>
+          <w:rFonts w:asciiTheme="majorHAnsi" w:hAnsiTheme="majorHAnsi" w:cstheme="majorHAnsi"/>
+          <w:sz w:val="24"/>
+        </w:rPr>
+        <w:tab/>
+        <w:t>system("cls"); //xoa man hinh</w:t>
+      </w:r>
+    </w:p>
+    <w:p>
+      <w:pPr>
+        <w:rPr>
+          <w:rFonts w:asciiTheme="majorHAnsi" w:hAnsiTheme="majorHAnsi" w:cstheme="majorHAnsi"/>
+          <w:sz w:val="24"/>
+        </w:rPr>
+      </w:pPr>
+      <w:r>
+        <w:rPr>
+          <w:rFonts w:asciiTheme="majorHAnsi" w:hAnsiTheme="majorHAnsi" w:cstheme="majorHAnsi"/>
+          <w:sz w:val="24"/>
+        </w:rPr>
+        <w:tab/>
+        <w:t>//in ra ban co</w:t>
+      </w:r>
+    </w:p>
+    <w:p>
+      <w:pPr>
+        <w:rPr>
+          <w:rFonts w:asciiTheme="majorHAnsi" w:hAnsiTheme="majorHAnsi" w:cstheme="majorHAnsi"/>
+          <w:sz w:val="24"/>
+        </w:rPr>
+      </w:pPr>
+      <w:r>
+        <w:rPr>
+          <w:rFonts w:asciiTheme="majorHAnsi" w:hAnsiTheme="majorHAnsi" w:cstheme="majorHAnsi"/>
+          <w:sz w:val="24"/>
+        </w:rPr>
+        <w:tab/>
+        <w:t>cout&lt;&lt;endl&lt;&lt;endl&lt;&lt;endl&lt;&lt;endl&lt;&lt;endl&lt;&lt;endl;</w:t>
+      </w:r>
+    </w:p>
+    <w:p>
+      <w:pPr>
+        <w:rPr>
+          <w:rFonts w:asciiTheme="majorHAnsi" w:hAnsiTheme="majorHAnsi" w:cstheme="majorHAnsi"/>
+          <w:sz w:val="24"/>
+          <w:lang w:val="fr-FR"/>
+        </w:rPr>
+      </w:pPr>
+      <w:r>
+        <w:rPr>
+          <w:rFonts w:asciiTheme="majorHAnsi" w:hAnsiTheme="majorHAnsi" w:cstheme="majorHAnsi"/>
+          <w:sz w:val="24"/>
+        </w:rPr>
+        <w:tab/>
+      </w:r>
+      <w:r>
+        <w:rPr>
+          <w:rFonts w:asciiTheme="majorHAnsi" w:hAnsiTheme="majorHAnsi" w:cstheme="majorHAnsi"/>
+          <w:sz w:val="24"/>
+          <w:lang w:val="fr-FR"/>
+        </w:rPr>
+        <w:t>cout &lt;&lt;"\t\t\t\t\t"&lt;&lt; "     |     |     " &lt;&lt; endl;</w:t>
+      </w:r>
+    </w:p>
+    <w:p>
+      <w:pPr>
+        <w:rPr>
+          <w:rFonts w:asciiTheme="majorHAnsi" w:hAnsiTheme="majorHAnsi" w:cstheme="majorHAnsi"/>
+          <w:sz w:val="24"/>
+          <w:lang w:val="fr-FR"/>
+        </w:rPr>
+      </w:pPr>
+      <w:r>
+        <w:rPr>
+          <w:rFonts w:asciiTheme="majorHAnsi" w:hAnsiTheme="majorHAnsi" w:cstheme="majorHAnsi"/>
+          <w:sz w:val="24"/>
+          <w:lang w:val="fr-FR"/>
+        </w:rPr>
+        <w:tab/>
+        <w:t>cout &lt;&lt;"\t\t\t\t\t"&lt;&lt; "  "&lt;&lt;a[1] &lt;&lt; "  |  " &lt;&lt;a[2] &lt;&lt; "  |  " &lt;&lt;a[3] &lt;&lt; endl;</w:t>
+      </w:r>
+    </w:p>
+    <w:p>
+      <w:pPr>
+        <w:rPr>
+          <w:rFonts w:asciiTheme="majorHAnsi" w:hAnsiTheme="majorHAnsi" w:cstheme="majorHAnsi"/>
+          <w:sz w:val="24"/>
+          <w:lang w:val="fr-FR"/>
+        </w:rPr>
+      </w:pPr>
+    </w:p>
+    <w:p>
+      <w:pPr>
+        <w:rPr>
+          <w:rFonts w:asciiTheme="majorHAnsi" w:hAnsiTheme="majorHAnsi" w:cstheme="majorHAnsi"/>
+          <w:sz w:val="24"/>
+          <w:lang w:val="fr-FR"/>
+        </w:rPr>
+      </w:pPr>
+      <w:r>
+        <w:rPr>
+          <w:rFonts w:asciiTheme="majorHAnsi" w:hAnsiTheme="majorHAnsi" w:cstheme="majorHAnsi"/>
+          <w:sz w:val="24"/>
+          <w:lang w:val="fr-FR"/>
+        </w:rPr>
+        <w:tab/>
+        <w:t>cout &lt;&lt;"\t\t\t\t\t"&lt;&lt; "_____|_____|_____" &lt;&lt; endl;</w:t>
+      </w:r>
+    </w:p>
+    <w:p>
+      <w:pPr>
+        <w:rPr>
+          <w:rFonts w:asciiTheme="majorHAnsi" w:hAnsiTheme="majorHAnsi" w:cstheme="majorHAnsi"/>
+          <w:sz w:val="24"/>
+          <w:lang w:val="fr-FR"/>
+        </w:rPr>
+      </w:pPr>
+      <w:r>
+        <w:rPr>
+          <w:rFonts w:asciiTheme="majorHAnsi" w:hAnsiTheme="majorHAnsi" w:cstheme="majorHAnsi"/>
+          <w:sz w:val="24"/>
+          <w:lang w:val="fr-FR"/>
+        </w:rPr>
+        <w:tab/>
+        <w:t>cout &lt;&lt;"\t\t\t\t\t"&lt;&lt; "     |     |     " &lt;&lt; endl;</w:t>
+      </w:r>
+    </w:p>
+    <w:p>
+      <w:pPr>
+        <w:rPr>
+          <w:rFonts w:asciiTheme="majorHAnsi" w:hAnsiTheme="majorHAnsi" w:cstheme="majorHAnsi"/>
+          <w:sz w:val="24"/>
+          <w:lang w:val="fr-FR"/>
+        </w:rPr>
+      </w:pPr>
+    </w:p>
+    <w:p>
+      <w:pPr>
+        <w:rPr>
+          <w:rFonts w:asciiTheme="majorHAnsi" w:hAnsiTheme="majorHAnsi" w:cstheme="majorHAnsi"/>
+          <w:sz w:val="24"/>
+          <w:lang w:val="fr-FR"/>
+        </w:rPr>
+      </w:pPr>
+      <w:r>
+        <w:rPr>
+          <w:rFonts w:asciiTheme="majorHAnsi" w:hAnsiTheme="majorHAnsi" w:cstheme="majorHAnsi"/>
+          <w:sz w:val="24"/>
+          <w:lang w:val="fr-FR"/>
+        </w:rPr>
+        <w:tab/>
+        <w:t>cout &lt;&lt;"\t\t\t\t\t"&lt;&lt; "  " &lt;&lt; a[4] &lt;&lt; "  |  " &lt;&lt;a[5]&lt;&lt; "  |  "&lt;&lt; a[6] &lt;&lt; endl;</w:t>
+      </w:r>
+    </w:p>
+    <w:p>
+      <w:pPr>
+        <w:rPr>
+          <w:rFonts w:asciiTheme="majorHAnsi" w:hAnsiTheme="majorHAnsi" w:cstheme="majorHAnsi"/>
+          <w:sz w:val="24"/>
+          <w:lang w:val="fr-FR"/>
+        </w:rPr>
+      </w:pPr>
+    </w:p>
+    <w:p>
+      <w:pPr>
+        <w:rPr>
+          <w:rFonts w:asciiTheme="majorHAnsi" w:hAnsiTheme="majorHAnsi" w:cstheme="majorHAnsi"/>
+          <w:sz w:val="24"/>
+          <w:lang w:val="fr-FR"/>
+        </w:rPr>
+      </w:pPr>
+      <w:r>
+        <w:rPr>
+          <w:rFonts w:asciiTheme="majorHAnsi" w:hAnsiTheme="majorHAnsi" w:cstheme="majorHAnsi"/>
+          <w:sz w:val="24"/>
+          <w:lang w:val="fr-FR"/>
+        </w:rPr>
+        <w:tab/>
+        <w:t>cout &lt;&lt;"\t\t\t\t\t"&lt;&lt; "_____|_____|_____" &lt;&lt; endl;</w:t>
+      </w:r>
+    </w:p>
+    <w:p>
+      <w:pPr>
+        <w:rPr>
+          <w:rFonts w:asciiTheme="majorHAnsi" w:hAnsiTheme="majorHAnsi" w:cstheme="majorHAnsi"/>
+          <w:sz w:val="24"/>
+          <w:lang w:val="fr-FR"/>
+        </w:rPr>
+      </w:pPr>
+      <w:r>
+        <w:rPr>
+          <w:rFonts w:asciiTheme="majorHAnsi" w:hAnsiTheme="majorHAnsi" w:cstheme="majorHAnsi"/>
+          <w:sz w:val="24"/>
+          <w:lang w:val="fr-FR"/>
+        </w:rPr>
+        <w:tab/>
+        <w:t>cout &lt;&lt;"\t\t\t\t\t"&lt;&lt; "     |     |     " &lt;&lt; endl;</w:t>
+      </w:r>
+    </w:p>
+    <w:p>
+      <w:pPr>
+        <w:rPr>
+          <w:rFonts w:asciiTheme="majorHAnsi" w:hAnsiTheme="majorHAnsi" w:cstheme="majorHAnsi"/>
+          <w:sz w:val="24"/>
+          <w:lang w:val="fr-FR"/>
+        </w:rPr>
+      </w:pPr>
+      <w:r>
+        <w:rPr>
+          <w:rFonts w:asciiTheme="majorHAnsi" w:hAnsiTheme="majorHAnsi" w:cstheme="majorHAnsi"/>
+          <w:sz w:val="24"/>
+          <w:lang w:val="fr-FR"/>
+        </w:rPr>
+        <w:lastRenderedPageBreak/>
+        <w:tab/>
+      </w:r>
+    </w:p>
+    <w:p>
+      <w:pPr>
+        <w:rPr>
+          <w:rFonts w:asciiTheme="majorHAnsi" w:hAnsiTheme="majorHAnsi" w:cstheme="majorHAnsi"/>
+          <w:sz w:val="24"/>
+          <w:lang w:val="fr-FR"/>
+        </w:rPr>
+      </w:pPr>
+      <w:r>
+        <w:rPr>
+          <w:rFonts w:asciiTheme="majorHAnsi" w:hAnsiTheme="majorHAnsi" w:cstheme="majorHAnsi"/>
+          <w:sz w:val="24"/>
+          <w:lang w:val="fr-FR"/>
+        </w:rPr>
+        <w:tab/>
+        <w:t>cout &lt;&lt;"\t\t\t\t\t"&lt;&lt; "  " &lt;&lt;a[7]&lt;&lt; "  |  "&lt;&lt;a[8] &lt;&lt; "  |  " &lt;&lt; a[9] &lt;&lt; endl;</w:t>
+      </w:r>
+    </w:p>
+    <w:p>
+      <w:pPr>
+        <w:rPr>
+          <w:rFonts w:asciiTheme="majorHAnsi" w:hAnsiTheme="majorHAnsi" w:cstheme="majorHAnsi"/>
+          <w:sz w:val="24"/>
+          <w:lang w:val="fr-FR"/>
+        </w:rPr>
+      </w:pPr>
+    </w:p>
+    <w:p>
+      <w:pPr>
+        <w:rPr>
+          <w:rFonts w:asciiTheme="majorHAnsi" w:hAnsiTheme="majorHAnsi" w:cstheme="majorHAnsi"/>
+          <w:sz w:val="24"/>
+          <w:lang w:val="fr-FR"/>
+        </w:rPr>
+      </w:pPr>
+      <w:r>
+        <w:rPr>
+          <w:rFonts w:asciiTheme="majorHAnsi" w:hAnsiTheme="majorHAnsi" w:cstheme="majorHAnsi"/>
+          <w:sz w:val="24"/>
+          <w:lang w:val="fr-FR"/>
+        </w:rPr>
+        <w:tab/>
+        <w:t xml:space="preserve">cout &lt;&lt;"\t\t\t\t\t"&lt;&lt; "     |     |     " &lt;&lt; endl &lt;&lt; endl; </w:t>
+      </w:r>
+    </w:p>
+    <w:p>
+      <w:pPr>
+        <w:rPr>
+          <w:rFonts w:asciiTheme="majorHAnsi" w:hAnsiTheme="majorHAnsi" w:cstheme="majorHAnsi"/>
+          <w:sz w:val="24"/>
+          <w:lang w:val="fr-FR"/>
+        </w:rPr>
+      </w:pPr>
+      <w:r>
+        <w:rPr>
+          <w:rFonts w:asciiTheme="majorHAnsi" w:hAnsiTheme="majorHAnsi" w:cstheme="majorHAnsi"/>
+          <w:sz w:val="24"/>
+          <w:lang w:val="fr-FR"/>
+        </w:rPr>
+        <w:tab/>
+        <w:t>cout&lt;&lt;"Luot choi thu:"&lt;&lt;dem&lt;&lt;endl;</w:t>
+      </w:r>
+    </w:p>
+    <w:p>
+      <w:pPr>
+        <w:rPr>
+          <w:rFonts w:asciiTheme="majorHAnsi" w:hAnsiTheme="majorHAnsi" w:cstheme="majorHAnsi"/>
+          <w:sz w:val="24"/>
+          <w:lang w:val="fr-FR"/>
+        </w:rPr>
+      </w:pPr>
+      <w:r>
+        <w:rPr>
+          <w:rFonts w:asciiTheme="majorHAnsi" w:hAnsiTheme="majorHAnsi" w:cstheme="majorHAnsi"/>
+          <w:sz w:val="24"/>
+          <w:lang w:val="fr-FR"/>
+        </w:rPr>
+        <w:t>}</w:t>
+      </w:r>
+    </w:p>
+    <w:p>
+      <w:pPr>
+        <w:rPr>
+          <w:rFonts w:asciiTheme="majorHAnsi" w:hAnsiTheme="majorHAnsi" w:cstheme="majorHAnsi"/>
+          <w:color w:val="00B0F0"/>
+          <w:lang w:val="fr-FR"/>
+        </w:rPr>
+      </w:pPr>
+    </w:p>
+    <w:p>
+      <w:pPr>
+        <w:rPr>
+          <w:rFonts w:asciiTheme="majorHAnsi" w:hAnsiTheme="majorHAnsi" w:cstheme="majorHAnsi"/>
+          <w:color w:val="00B0F0"/>
+          <w:lang w:val="fr-FR"/>
+        </w:rPr>
+      </w:pPr>
+      <w:r>
+        <w:rPr>
+          <w:rFonts w:asciiTheme="majorHAnsi" w:hAnsiTheme="majorHAnsi" w:cstheme="majorHAnsi"/>
+          <w:color w:val="00B0F0"/>
+          <w:lang w:val="fr-FR"/>
+        </w:rPr>
+        <w:t>Hàm kiểm tra điều kiện kết thúc game</w:t>
+      </w:r>
+      <w:r>
+        <w:rPr>
+          <w:rFonts w:asciiTheme="majorHAnsi" w:hAnsiTheme="majorHAnsi" w:cstheme="majorHAnsi"/>
+          <w:color w:val="00B0F0"/>
+          <w:lang w:val="fr-FR"/>
+        </w:rPr>
+        <w:t> :</w:t>
+      </w:r>
+    </w:p>
+    <w:p>
+      <w:pPr>
+        <w:rPr>
+          <w:rFonts w:asciiTheme="majorHAnsi" w:hAnsiTheme="majorHAnsi" w:cstheme="majorHAnsi"/>
+          <w:color w:val="000000" w:themeColor="text1"/>
+          <w:sz w:val="24"/>
+        </w:rPr>
+      </w:pPr>
+      <w:r>
+        <w:rPr>
+          <w:rFonts w:asciiTheme="majorHAnsi" w:hAnsiTheme="majorHAnsi" w:cstheme="majorHAnsi"/>
+          <w:color w:val="000000" w:themeColor="text1"/>
+          <w:sz w:val="24"/>
+        </w:rPr>
+        <w:t>int kiemtra()</w:t>
+      </w:r>
+    </w:p>
+    <w:p>
+      <w:pPr>
+        <w:rPr>
+          <w:rFonts w:asciiTheme="majorHAnsi" w:hAnsiTheme="majorHAnsi" w:cstheme="majorHAnsi"/>
+          <w:color w:val="000000" w:themeColor="text1"/>
+          <w:sz w:val="24"/>
+        </w:rPr>
+      </w:pPr>
+      <w:r>
+        <w:rPr>
+          <w:rFonts w:asciiTheme="majorHAnsi" w:hAnsiTheme="majorHAnsi" w:cstheme="majorHAnsi"/>
+          <w:color w:val="000000" w:themeColor="text1"/>
+          <w:sz w:val="24"/>
+        </w:rPr>
+        <w:t>{</w:t>
+      </w:r>
+    </w:p>
+    <w:p>
+      <w:pPr>
+        <w:rPr>
+          <w:rFonts w:asciiTheme="majorHAnsi" w:hAnsiTheme="majorHAnsi" w:cstheme="majorHAnsi"/>
+          <w:color w:val="000000" w:themeColor="text1"/>
+          <w:sz w:val="24"/>
+        </w:rPr>
+      </w:pPr>
+      <w:r>
+        <w:rPr>
+          <w:rFonts w:asciiTheme="majorHAnsi" w:hAnsiTheme="majorHAnsi" w:cstheme="majorHAnsi"/>
+          <w:color w:val="000000" w:themeColor="text1"/>
+          <w:sz w:val="24"/>
+        </w:rPr>
+        <w:tab/>
+        <w:t xml:space="preserve">if (a[1] == a[2] &amp;&amp; a[2] == a[3])  </w:t>
+      </w:r>
+      <w:r>
+        <w:rPr>
+          <w:rFonts w:asciiTheme="majorHAnsi" w:hAnsiTheme="majorHAnsi" w:cstheme="majorHAnsi"/>
+          <w:color w:val="000000" w:themeColor="text1"/>
+          <w:sz w:val="24"/>
+        </w:rPr>
+        <w:tab/>
+        <w:t xml:space="preserve">   //hang ngang</w:t>
+      </w:r>
+    </w:p>
+    <w:p>
+      <w:pPr>
+        <w:rPr>
+          <w:rFonts w:asciiTheme="majorHAnsi" w:hAnsiTheme="majorHAnsi" w:cstheme="majorHAnsi"/>
+          <w:color w:val="000000" w:themeColor="text1"/>
+          <w:sz w:val="24"/>
+        </w:rPr>
+      </w:pPr>
+    </w:p>
+    <w:p>
+      <w:pPr>
+        <w:rPr>
+          <w:rFonts w:asciiTheme="majorHAnsi" w:hAnsiTheme="majorHAnsi" w:cstheme="majorHAnsi"/>
+          <w:color w:val="000000" w:themeColor="text1"/>
+          <w:sz w:val="24"/>
+        </w:rPr>
+      </w:pPr>
+      <w:r>
+        <w:rPr>
+          <w:rFonts w:asciiTheme="majorHAnsi" w:hAnsiTheme="majorHAnsi" w:cstheme="majorHAnsi"/>
+          <w:color w:val="000000" w:themeColor="text1"/>
+          <w:sz w:val="24"/>
+        </w:rPr>
+        <w:tab/>
+      </w:r>
+      <w:r>
+        <w:rPr>
+          <w:rFonts w:asciiTheme="majorHAnsi" w:hAnsiTheme="majorHAnsi" w:cstheme="majorHAnsi"/>
+          <w:color w:val="000000" w:themeColor="text1"/>
+          <w:sz w:val="24"/>
+        </w:rPr>
+        <w:tab/>
+        <w:t>return 1;</w:t>
+      </w:r>
+    </w:p>
+    <w:p>
+      <w:pPr>
+        <w:rPr>
+          <w:rFonts w:asciiTheme="majorHAnsi" w:hAnsiTheme="majorHAnsi" w:cstheme="majorHAnsi"/>
+          <w:color w:val="000000" w:themeColor="text1"/>
+          <w:sz w:val="24"/>
+        </w:rPr>
+      </w:pPr>
+      <w:r>
+        <w:rPr>
+          <w:rFonts w:asciiTheme="majorHAnsi" w:hAnsiTheme="majorHAnsi" w:cstheme="majorHAnsi"/>
+          <w:color w:val="000000" w:themeColor="text1"/>
+          <w:sz w:val="24"/>
+        </w:rPr>
+        <w:tab/>
+        <w:t>else if (a[4] == a[5] &amp;&amp; a[5] == a[6])</w:t>
+      </w:r>
+    </w:p>
+    <w:p>
+      <w:pPr>
+        <w:rPr>
+          <w:rFonts w:asciiTheme="majorHAnsi" w:hAnsiTheme="majorHAnsi" w:cstheme="majorHAnsi"/>
+          <w:color w:val="000000" w:themeColor="text1"/>
+          <w:sz w:val="24"/>
+        </w:rPr>
+      </w:pPr>
+    </w:p>
+    <w:p>
+      <w:pPr>
+        <w:rPr>
+          <w:rFonts w:asciiTheme="majorHAnsi" w:hAnsiTheme="majorHAnsi" w:cstheme="majorHAnsi"/>
+          <w:color w:val="000000" w:themeColor="text1"/>
+          <w:sz w:val="24"/>
+        </w:rPr>
+      </w:pPr>
+      <w:r>
+        <w:rPr>
+          <w:rFonts w:asciiTheme="majorHAnsi" w:hAnsiTheme="majorHAnsi" w:cstheme="majorHAnsi"/>
+          <w:color w:val="000000" w:themeColor="text1"/>
+          <w:sz w:val="24"/>
+        </w:rPr>
+        <w:tab/>
+      </w:r>
+      <w:r>
+        <w:rPr>
+          <w:rFonts w:asciiTheme="majorHAnsi" w:hAnsiTheme="majorHAnsi" w:cstheme="majorHAnsi"/>
+          <w:color w:val="000000" w:themeColor="text1"/>
+          <w:sz w:val="24"/>
+        </w:rPr>
+        <w:tab/>
+        <w:t>return 1;</w:t>
+      </w:r>
+    </w:p>
+    <w:p>
+      <w:pPr>
+        <w:rPr>
+          <w:rFonts w:asciiTheme="majorHAnsi" w:hAnsiTheme="majorHAnsi" w:cstheme="majorHAnsi"/>
+          <w:color w:val="000000" w:themeColor="text1"/>
+          <w:sz w:val="24"/>
+        </w:rPr>
+      </w:pPr>
+      <w:r>
+        <w:rPr>
+          <w:rFonts w:asciiTheme="majorHAnsi" w:hAnsiTheme="majorHAnsi" w:cstheme="majorHAnsi"/>
+          <w:color w:val="000000" w:themeColor="text1"/>
+          <w:sz w:val="24"/>
+        </w:rPr>
+        <w:tab/>
+        <w:t>else if (a[7] == a[8] &amp;&amp; a[8] == a[9])</w:t>
+      </w:r>
+    </w:p>
+    <w:p>
+      <w:pPr>
+        <w:rPr>
+          <w:rFonts w:asciiTheme="majorHAnsi" w:hAnsiTheme="majorHAnsi" w:cstheme="majorHAnsi"/>
+          <w:color w:val="000000" w:themeColor="text1"/>
+          <w:sz w:val="24"/>
+        </w:rPr>
+      </w:pPr>
+    </w:p>
+    <w:p>
+      <w:pPr>
+        <w:rPr>
+          <w:rFonts w:asciiTheme="majorHAnsi" w:hAnsiTheme="majorHAnsi" w:cstheme="majorHAnsi"/>
+          <w:color w:val="000000" w:themeColor="text1"/>
+          <w:sz w:val="24"/>
+        </w:rPr>
+      </w:pPr>
+      <w:r>
+        <w:rPr>
+          <w:rFonts w:asciiTheme="majorHAnsi" w:hAnsiTheme="majorHAnsi" w:cstheme="majorHAnsi"/>
+          <w:color w:val="000000" w:themeColor="text1"/>
+          <w:sz w:val="24"/>
+        </w:rPr>
+        <w:tab/>
+      </w:r>
+      <w:r>
+        <w:rPr>
+          <w:rFonts w:asciiTheme="majorHAnsi" w:hAnsiTheme="majorHAnsi" w:cstheme="majorHAnsi"/>
+          <w:color w:val="000000" w:themeColor="text1"/>
+          <w:sz w:val="24"/>
+        </w:rPr>
+        <w:tab/>
+        <w:t>return 1;</w:t>
+      </w:r>
+    </w:p>
+    <w:p>
+      <w:pPr>
+        <w:rPr>
+          <w:rFonts w:asciiTheme="majorHAnsi" w:hAnsiTheme="majorHAnsi" w:cstheme="majorHAnsi"/>
+          <w:color w:val="000000" w:themeColor="text1"/>
+          <w:sz w:val="24"/>
+        </w:rPr>
+      </w:pPr>
+      <w:r>
+        <w:rPr>
+          <w:rFonts w:asciiTheme="majorHAnsi" w:hAnsiTheme="majorHAnsi" w:cstheme="majorHAnsi"/>
+          <w:color w:val="000000" w:themeColor="text1"/>
+          <w:sz w:val="24"/>
+        </w:rPr>
+        <w:tab/>
+        <w:t>else if (a[1] == a[4] &amp;&amp; a[4] == a[7]) //hang doc</w:t>
+      </w:r>
+    </w:p>
+    <w:p>
+      <w:pPr>
+        <w:rPr>
+          <w:rFonts w:asciiTheme="majorHAnsi" w:hAnsiTheme="majorHAnsi" w:cstheme="majorHAnsi"/>
+          <w:color w:val="000000" w:themeColor="text1"/>
+          <w:sz w:val="24"/>
+        </w:rPr>
+      </w:pPr>
+    </w:p>
+    <w:p>
+      <w:pPr>
+        <w:rPr>
+          <w:rFonts w:asciiTheme="majorHAnsi" w:hAnsiTheme="majorHAnsi" w:cstheme="majorHAnsi"/>
+          <w:color w:val="000000" w:themeColor="text1"/>
+          <w:sz w:val="24"/>
+        </w:rPr>
+      </w:pPr>
+      <w:r>
+        <w:rPr>
+          <w:rFonts w:asciiTheme="majorHAnsi" w:hAnsiTheme="majorHAnsi" w:cstheme="majorHAnsi"/>
+          <w:color w:val="000000" w:themeColor="text1"/>
+          <w:sz w:val="24"/>
+        </w:rPr>
+        <w:tab/>
+      </w:r>
+      <w:r>
+        <w:rPr>
+          <w:rFonts w:asciiTheme="majorHAnsi" w:hAnsiTheme="majorHAnsi" w:cstheme="majorHAnsi"/>
+          <w:color w:val="000000" w:themeColor="text1"/>
+          <w:sz w:val="24"/>
+        </w:rPr>
+        <w:tab/>
+        <w:t>return 1;</w:t>
+      </w:r>
+    </w:p>
+    <w:p>
+      <w:pPr>
+        <w:rPr>
+          <w:rFonts w:asciiTheme="majorHAnsi" w:hAnsiTheme="majorHAnsi" w:cstheme="majorHAnsi"/>
+          <w:color w:val="000000" w:themeColor="text1"/>
+          <w:sz w:val="24"/>
+        </w:rPr>
+      </w:pPr>
+      <w:r>
+        <w:rPr>
+          <w:rFonts w:asciiTheme="majorHAnsi" w:hAnsiTheme="majorHAnsi" w:cstheme="majorHAnsi"/>
+          <w:color w:val="000000" w:themeColor="text1"/>
+          <w:sz w:val="24"/>
+        </w:rPr>
+        <w:tab/>
+        <w:t>else if (a[2] == a[5] &amp;&amp; a[5] == a[8])</w:t>
+      </w:r>
+    </w:p>
+    <w:p>
+      <w:pPr>
+        <w:rPr>
+          <w:rFonts w:asciiTheme="majorHAnsi" w:hAnsiTheme="majorHAnsi" w:cstheme="majorHAnsi"/>
+          <w:color w:val="000000" w:themeColor="text1"/>
+          <w:sz w:val="24"/>
+        </w:rPr>
+      </w:pPr>
+    </w:p>
+    <w:p>
+      <w:pPr>
+        <w:rPr>
+          <w:rFonts w:asciiTheme="majorHAnsi" w:hAnsiTheme="majorHAnsi" w:cstheme="majorHAnsi"/>
+          <w:color w:val="000000" w:themeColor="text1"/>
+          <w:sz w:val="24"/>
+        </w:rPr>
+      </w:pPr>
+      <w:r>
+        <w:rPr>
+          <w:rFonts w:asciiTheme="majorHAnsi" w:hAnsiTheme="majorHAnsi" w:cstheme="majorHAnsi"/>
+          <w:color w:val="000000" w:themeColor="text1"/>
+          <w:sz w:val="24"/>
+        </w:rPr>
+        <w:tab/>
+      </w:r>
+      <w:r>
+        <w:rPr>
+          <w:rFonts w:asciiTheme="majorHAnsi" w:hAnsiTheme="majorHAnsi" w:cstheme="majorHAnsi"/>
+          <w:color w:val="000000" w:themeColor="text1"/>
+          <w:sz w:val="24"/>
+        </w:rPr>
+        <w:tab/>
+        <w:t>return 1;</w:t>
+      </w:r>
+    </w:p>
+    <w:p>
+      <w:pPr>
+        <w:rPr>
+          <w:rFonts w:asciiTheme="majorHAnsi" w:hAnsiTheme="majorHAnsi" w:cstheme="majorHAnsi"/>
+          <w:color w:val="000000" w:themeColor="text1"/>
+          <w:sz w:val="24"/>
+        </w:rPr>
+      </w:pPr>
+      <w:r>
+        <w:rPr>
+          <w:rFonts w:asciiTheme="majorHAnsi" w:hAnsiTheme="majorHAnsi" w:cstheme="majorHAnsi"/>
+          <w:color w:val="000000" w:themeColor="text1"/>
+          <w:sz w:val="24"/>
+        </w:rPr>
+        <w:tab/>
+        <w:t>else if (a[3] == a[6] &amp;&amp; a[6] == a[9])</w:t>
+      </w:r>
+    </w:p>
+    <w:p>
+      <w:pPr>
+        <w:rPr>
+          <w:rFonts w:asciiTheme="majorHAnsi" w:hAnsiTheme="majorHAnsi" w:cstheme="majorHAnsi"/>
+          <w:color w:val="000000" w:themeColor="text1"/>
+          <w:sz w:val="24"/>
+        </w:rPr>
+      </w:pPr>
+    </w:p>
+    <w:p>
+      <w:pPr>
+        <w:rPr>
+          <w:rFonts w:asciiTheme="majorHAnsi" w:hAnsiTheme="majorHAnsi" w:cstheme="majorHAnsi"/>
+          <w:color w:val="000000" w:themeColor="text1"/>
+          <w:sz w:val="24"/>
+        </w:rPr>
+      </w:pPr>
+      <w:r>
+        <w:rPr>
+          <w:rFonts w:asciiTheme="majorHAnsi" w:hAnsiTheme="majorHAnsi" w:cstheme="majorHAnsi"/>
+          <w:color w:val="000000" w:themeColor="text1"/>
+          <w:sz w:val="24"/>
+        </w:rPr>
+        <w:tab/>
+      </w:r>
+      <w:r>
+        <w:rPr>
+          <w:rFonts w:asciiTheme="majorHAnsi" w:hAnsiTheme="majorHAnsi" w:cstheme="majorHAnsi"/>
+          <w:color w:val="000000" w:themeColor="text1"/>
+          <w:sz w:val="24"/>
+        </w:rPr>
+        <w:tab/>
+        <w:t>return 1;</w:t>
+      </w:r>
+    </w:p>
+    <w:p>
+      <w:pPr>
+        <w:rPr>
+          <w:rFonts w:asciiTheme="majorHAnsi" w:hAnsiTheme="majorHAnsi" w:cstheme="majorHAnsi"/>
+          <w:color w:val="000000" w:themeColor="text1"/>
+          <w:sz w:val="24"/>
+        </w:rPr>
+      </w:pPr>
+      <w:r>
+        <w:rPr>
+          <w:rFonts w:asciiTheme="majorHAnsi" w:hAnsiTheme="majorHAnsi" w:cstheme="majorHAnsi"/>
+          <w:color w:val="000000" w:themeColor="text1"/>
+          <w:sz w:val="24"/>
+        </w:rPr>
+        <w:tab/>
+        <w:t>else if (a[1] == a[5] &amp;&amp; a[5] == a[9]) //hang cheo</w:t>
+      </w:r>
+    </w:p>
+    <w:p>
+      <w:pPr>
+        <w:rPr>
+          <w:rFonts w:asciiTheme="majorHAnsi" w:hAnsiTheme="majorHAnsi" w:cstheme="majorHAnsi"/>
+          <w:color w:val="000000" w:themeColor="text1"/>
+          <w:sz w:val="24"/>
+        </w:rPr>
+      </w:pPr>
+    </w:p>
+    <w:p>
+      <w:pPr>
+        <w:rPr>
+          <w:rFonts w:asciiTheme="majorHAnsi" w:hAnsiTheme="majorHAnsi" w:cstheme="majorHAnsi"/>
+          <w:color w:val="000000" w:themeColor="text1"/>
+          <w:sz w:val="24"/>
+        </w:rPr>
+      </w:pPr>
+      <w:r>
+        <w:rPr>
+          <w:rFonts w:asciiTheme="majorHAnsi" w:hAnsiTheme="majorHAnsi" w:cstheme="majorHAnsi"/>
+          <w:color w:val="000000" w:themeColor="text1"/>
+          <w:sz w:val="24"/>
+        </w:rPr>
+        <w:tab/>
+      </w:r>
+      <w:r>
+        <w:rPr>
+          <w:rFonts w:asciiTheme="majorHAnsi" w:hAnsiTheme="majorHAnsi" w:cstheme="majorHAnsi"/>
+          <w:color w:val="000000" w:themeColor="text1"/>
+          <w:sz w:val="24"/>
+        </w:rPr>
+        <w:tab/>
+        <w:t>return 1;</w:t>
+      </w:r>
+    </w:p>
+    <w:p>
+      <w:pPr>
+        <w:rPr>
+          <w:rFonts w:asciiTheme="majorHAnsi" w:hAnsiTheme="majorHAnsi" w:cstheme="majorHAnsi"/>
+          <w:color w:val="000000" w:themeColor="text1"/>
+          <w:sz w:val="24"/>
+        </w:rPr>
+      </w:pPr>
+      <w:r>
+        <w:rPr>
+          <w:rFonts w:asciiTheme="majorHAnsi" w:hAnsiTheme="majorHAnsi" w:cstheme="majorHAnsi"/>
+          <w:color w:val="000000" w:themeColor="text1"/>
+          <w:sz w:val="24"/>
+        </w:rPr>
+        <w:tab/>
+        <w:t>else if (a[3] == a[5] &amp;&amp; a[5] == a[7])</w:t>
+      </w:r>
+    </w:p>
+    <w:p>
+      <w:pPr>
+        <w:rPr>
+          <w:rFonts w:asciiTheme="majorHAnsi" w:hAnsiTheme="majorHAnsi" w:cstheme="majorHAnsi"/>
+          <w:color w:val="000000" w:themeColor="text1"/>
+          <w:sz w:val="24"/>
+        </w:rPr>
+      </w:pPr>
+    </w:p>
+    <w:p>
+      <w:pPr>
+        <w:rPr>
+          <w:rFonts w:asciiTheme="majorHAnsi" w:hAnsiTheme="majorHAnsi" w:cstheme="majorHAnsi"/>
+          <w:color w:val="000000" w:themeColor="text1"/>
+          <w:sz w:val="24"/>
+        </w:rPr>
+      </w:pPr>
+      <w:r>
+        <w:rPr>
+          <w:rFonts w:asciiTheme="majorHAnsi" w:hAnsiTheme="majorHAnsi" w:cstheme="majorHAnsi"/>
+          <w:color w:val="000000" w:themeColor="text1"/>
+          <w:sz w:val="24"/>
+        </w:rPr>
+        <w:lastRenderedPageBreak/>
+        <w:tab/>
+      </w:r>
+      <w:r>
+        <w:rPr>
+          <w:rFonts w:asciiTheme="majorHAnsi" w:hAnsiTheme="majorHAnsi" w:cstheme="majorHAnsi"/>
+          <w:color w:val="000000" w:themeColor="text1"/>
+          <w:sz w:val="24"/>
+        </w:rPr>
+        <w:tab/>
+        <w:t>return 1;</w:t>
+      </w:r>
+    </w:p>
+    <w:p>
+      <w:pPr>
+        <w:rPr>
+          <w:rFonts w:asciiTheme="majorHAnsi" w:hAnsiTheme="majorHAnsi" w:cstheme="majorHAnsi"/>
+          <w:color w:val="000000" w:themeColor="text1"/>
+          <w:sz w:val="24"/>
+        </w:rPr>
+      </w:pPr>
+      <w:r>
+        <w:rPr>
+          <w:rFonts w:asciiTheme="majorHAnsi" w:hAnsiTheme="majorHAnsi" w:cstheme="majorHAnsi"/>
+          <w:color w:val="000000" w:themeColor="text1"/>
+          <w:sz w:val="24"/>
+        </w:rPr>
+        <w:tab/>
+        <w:t>else if (a[1] != '1' &amp;&amp; a[2] != '2' &amp;&amp; a[3] != '3' &amp;&amp; a[4] != '4' &amp;&amp; a[5] != '5' &amp;&amp; a[6] != '6' &amp;&amp; a[7] != '7' &amp;&amp; a[8] != '8' &amp;&amp; a[9] != '9')</w:t>
+      </w:r>
+    </w:p>
+    <w:p>
+      <w:pPr>
+        <w:rPr>
+          <w:rFonts w:asciiTheme="majorHAnsi" w:hAnsiTheme="majorHAnsi" w:cstheme="majorHAnsi"/>
+          <w:color w:val="000000" w:themeColor="text1"/>
+          <w:sz w:val="24"/>
+        </w:rPr>
+      </w:pPr>
+      <w:r>
+        <w:rPr>
+          <w:rFonts w:asciiTheme="majorHAnsi" w:hAnsiTheme="majorHAnsi" w:cstheme="majorHAnsi"/>
+          <w:color w:val="000000" w:themeColor="text1"/>
+          <w:sz w:val="24"/>
+        </w:rPr>
+        <w:tab/>
+      </w:r>
+      <w:r>
+        <w:rPr>
+          <w:rFonts w:asciiTheme="majorHAnsi" w:hAnsiTheme="majorHAnsi" w:cstheme="majorHAnsi"/>
+          <w:color w:val="000000" w:themeColor="text1"/>
+          <w:sz w:val="24"/>
+        </w:rPr>
+        <w:tab/>
+        <w:t>return 0;</w:t>
+      </w:r>
+    </w:p>
+    <w:p>
+      <w:pPr>
+        <w:rPr>
+          <w:rFonts w:asciiTheme="majorHAnsi" w:hAnsiTheme="majorHAnsi" w:cstheme="majorHAnsi"/>
+          <w:color w:val="000000" w:themeColor="text1"/>
+          <w:sz w:val="24"/>
+        </w:rPr>
+      </w:pPr>
+      <w:r>
+        <w:rPr>
+          <w:rFonts w:asciiTheme="majorHAnsi" w:hAnsiTheme="majorHAnsi" w:cstheme="majorHAnsi"/>
+          <w:color w:val="000000" w:themeColor="text1"/>
+          <w:sz w:val="24"/>
+        </w:rPr>
+        <w:tab/>
+        <w:t>else</w:t>
+      </w:r>
+    </w:p>
+    <w:p>
+      <w:pPr>
+        <w:rPr>
+          <w:rFonts w:asciiTheme="majorHAnsi" w:hAnsiTheme="majorHAnsi" w:cstheme="majorHAnsi"/>
+          <w:color w:val="000000" w:themeColor="text1"/>
+          <w:sz w:val="24"/>
+        </w:rPr>
+      </w:pPr>
+      <w:r>
+        <w:rPr>
+          <w:rFonts w:asciiTheme="majorHAnsi" w:hAnsiTheme="majorHAnsi" w:cstheme="majorHAnsi"/>
+          <w:color w:val="000000" w:themeColor="text1"/>
+          <w:sz w:val="24"/>
+        </w:rPr>
+        <w:tab/>
+      </w:r>
+      <w:r>
+        <w:rPr>
+          <w:rFonts w:asciiTheme="majorHAnsi" w:hAnsiTheme="majorHAnsi" w:cstheme="majorHAnsi"/>
+          <w:color w:val="000000" w:themeColor="text1"/>
+          <w:sz w:val="24"/>
+        </w:rPr>
+        <w:tab/>
+        <w:t>return -1; //di xong 1 o thi den nguoi khac di</w:t>
+      </w:r>
+    </w:p>
+    <w:p>
+      <w:pPr>
+        <w:rPr>
+          <w:rFonts w:asciiTheme="majorHAnsi" w:hAnsiTheme="majorHAnsi" w:cstheme="majorHAnsi"/>
+          <w:color w:val="000000" w:themeColor="text1"/>
+          <w:sz w:val="24"/>
+          <w:lang w:val="fr-FR"/>
+        </w:rPr>
+      </w:pPr>
+      <w:r>
+        <w:rPr>
+          <w:rFonts w:asciiTheme="majorHAnsi" w:hAnsiTheme="majorHAnsi" w:cstheme="majorHAnsi"/>
+          <w:color w:val="000000" w:themeColor="text1"/>
+          <w:sz w:val="24"/>
+          <w:lang w:val="fr-FR"/>
+        </w:rPr>
+        <w:t>}</w:t>
+      </w:r>
+    </w:p>
+    <w:p>
+      <w:pPr>
+        <w:rPr>
+          <w:rFonts w:asciiTheme="majorHAnsi" w:hAnsiTheme="majorHAnsi" w:cstheme="majorHAnsi"/>
+          <w:color w:val="00B0F0"/>
+          <w:lang w:val="fr-FR"/>
+        </w:rPr>
+      </w:pPr>
+    </w:p>
+    <w:p>
+      <w:pPr>
+        <w:rPr>
+          <w:rFonts w:asciiTheme="majorHAnsi" w:hAnsiTheme="majorHAnsi" w:cstheme="majorHAnsi"/>
+          <w:color w:val="00B0F0"/>
+          <w:lang w:val="fr-FR"/>
+        </w:rPr>
+      </w:pPr>
+      <w:r>
+        <w:rPr>
+          <w:rFonts w:asciiTheme="majorHAnsi" w:hAnsiTheme="majorHAnsi" w:cstheme="majorHAnsi"/>
+          <w:color w:val="00B0F0"/>
+          <w:lang w:val="fr-FR"/>
+        </w:rPr>
+        <w:t>H</w:t>
+      </w:r>
+      <w:r>
+        <w:rPr>
+          <w:rFonts w:asciiTheme="majorHAnsi" w:hAnsiTheme="majorHAnsi" w:cstheme="majorHAnsi"/>
+          <w:color w:val="00B0F0"/>
+          <w:lang w:val="fr-FR"/>
+        </w:rPr>
+        <w:t>àm  chính để người chơi đánh X hoặc O vào bàn cờ và xử lý các hàm trên :</w:t>
+      </w:r>
+    </w:p>
+    <w:p>
+      <w:pPr>
+        <w:rPr>
+          <w:rFonts w:asciiTheme="majorHAnsi" w:hAnsiTheme="majorHAnsi" w:cstheme="majorHAnsi"/>
+          <w:color w:val="000000" w:themeColor="text1"/>
+          <w:sz w:val="24"/>
+          <w:lang w:val="fr-FR"/>
+        </w:rPr>
+      </w:pPr>
+      <w:r>
+        <w:rPr>
+          <w:rFonts w:asciiTheme="majorHAnsi" w:hAnsiTheme="majorHAnsi" w:cstheme="majorHAnsi"/>
+          <w:color w:val="000000" w:themeColor="text1"/>
+          <w:sz w:val="24"/>
+          <w:lang w:val="fr-FR"/>
+        </w:rPr>
+        <w:t>int main()</w:t>
+      </w:r>
+    </w:p>
+    <w:p>
+      <w:pPr>
+        <w:rPr>
+          <w:rFonts w:asciiTheme="majorHAnsi" w:hAnsiTheme="majorHAnsi" w:cstheme="majorHAnsi"/>
+          <w:color w:val="000000" w:themeColor="text1"/>
+          <w:sz w:val="24"/>
+          <w:lang w:val="fr-FR"/>
+        </w:rPr>
+      </w:pPr>
+      <w:r>
+        <w:rPr>
+          <w:rFonts w:asciiTheme="majorHAnsi" w:hAnsiTheme="majorHAnsi" w:cstheme="majorHAnsi"/>
+          <w:color w:val="000000" w:themeColor="text1"/>
+          <w:sz w:val="24"/>
+          <w:lang w:val="fr-FR"/>
+        </w:rPr>
+        <w:t>{</w:t>
+      </w:r>
+    </w:p>
+    <w:p>
+      <w:pPr>
+        <w:rPr>
+          <w:rFonts w:asciiTheme="majorHAnsi" w:hAnsiTheme="majorHAnsi" w:cstheme="majorHAnsi"/>
+          <w:color w:val="000000" w:themeColor="text1"/>
+          <w:sz w:val="24"/>
+          <w:lang w:val="fr-FR"/>
+        </w:rPr>
+      </w:pPr>
+      <w:r>
+        <w:rPr>
+          <w:rFonts w:asciiTheme="majorHAnsi" w:hAnsiTheme="majorHAnsi" w:cstheme="majorHAnsi"/>
+          <w:color w:val="000000" w:themeColor="text1"/>
+          <w:sz w:val="24"/>
+          <w:lang w:val="fr-FR"/>
+        </w:rPr>
+        <w:tab/>
+        <w:t>int i;</w:t>
+      </w:r>
+    </w:p>
+    <w:p>
+      <w:pPr>
+        <w:rPr>
+          <w:rFonts w:asciiTheme="majorHAnsi" w:hAnsiTheme="majorHAnsi" w:cstheme="majorHAnsi"/>
+          <w:color w:val="000000" w:themeColor="text1"/>
+          <w:sz w:val="24"/>
+          <w:lang w:val="fr-FR"/>
+        </w:rPr>
+      </w:pPr>
+      <w:r>
+        <w:rPr>
+          <w:rFonts w:asciiTheme="majorHAnsi" w:hAnsiTheme="majorHAnsi" w:cstheme="majorHAnsi"/>
+          <w:color w:val="000000" w:themeColor="text1"/>
+          <w:sz w:val="24"/>
+          <w:lang w:val="fr-FR"/>
+        </w:rPr>
+        <w:tab/>
+        <w:t>int k;  //bien lua chon</w:t>
+      </w:r>
+    </w:p>
+    <w:p>
+      <w:pPr>
+        <w:rPr>
+          <w:rFonts w:asciiTheme="majorHAnsi" w:hAnsiTheme="majorHAnsi" w:cstheme="majorHAnsi"/>
+          <w:color w:val="000000" w:themeColor="text1"/>
+          <w:sz w:val="24"/>
+          <w:lang w:val="fr-FR"/>
+        </w:rPr>
+      </w:pPr>
+      <w:r>
+        <w:rPr>
+          <w:rFonts w:asciiTheme="majorHAnsi" w:hAnsiTheme="majorHAnsi" w:cstheme="majorHAnsi"/>
+          <w:color w:val="000000" w:themeColor="text1"/>
+          <w:sz w:val="24"/>
+          <w:lang w:val="fr-FR"/>
+        </w:rPr>
+        <w:tab/>
+        <w:t>char mark;</w:t>
+      </w:r>
+    </w:p>
+    <w:p>
+      <w:pPr>
+        <w:rPr>
+          <w:rFonts w:asciiTheme="majorHAnsi" w:hAnsiTheme="majorHAnsi" w:cstheme="majorHAnsi"/>
+          <w:color w:val="000000" w:themeColor="text1"/>
+          <w:sz w:val="24"/>
+          <w:lang w:val="fr-FR"/>
+        </w:rPr>
+      </w:pPr>
+      <w:r>
+        <w:rPr>
+          <w:rFonts w:asciiTheme="majorHAnsi" w:hAnsiTheme="majorHAnsi" w:cstheme="majorHAnsi"/>
+          <w:color w:val="000000" w:themeColor="text1"/>
+          <w:sz w:val="24"/>
+          <w:lang w:val="fr-FR"/>
+        </w:rPr>
+        <w:tab/>
+        <w:t>menu();</w:t>
+      </w:r>
+    </w:p>
+    <w:p>
+      <w:pPr>
+        <w:rPr>
+          <w:rFonts w:asciiTheme="majorHAnsi" w:hAnsiTheme="majorHAnsi" w:cstheme="majorHAnsi"/>
+          <w:color w:val="000000" w:themeColor="text1"/>
+          <w:sz w:val="24"/>
+          <w:lang w:val="fr-FR"/>
+        </w:rPr>
+      </w:pPr>
+      <w:r>
+        <w:rPr>
+          <w:rFonts w:asciiTheme="majorHAnsi" w:hAnsiTheme="majorHAnsi" w:cstheme="majorHAnsi"/>
+          <w:color w:val="000000" w:themeColor="text1"/>
+          <w:sz w:val="24"/>
+          <w:lang w:val="fr-FR"/>
+        </w:rPr>
+        <w:tab/>
+        <w:t>cin&gt;&gt;n;</w:t>
+      </w:r>
+    </w:p>
+    <w:p>
+      <w:pPr>
+        <w:rPr>
+          <w:rFonts w:asciiTheme="majorHAnsi" w:hAnsiTheme="majorHAnsi" w:cstheme="majorHAnsi"/>
+          <w:color w:val="000000" w:themeColor="text1"/>
+          <w:sz w:val="24"/>
+          <w:lang w:val="fr-FR"/>
+        </w:rPr>
+      </w:pPr>
+      <w:r>
+        <w:rPr>
+          <w:rFonts w:asciiTheme="majorHAnsi" w:hAnsiTheme="majorHAnsi" w:cstheme="majorHAnsi"/>
+          <w:color w:val="000000" w:themeColor="text1"/>
+          <w:sz w:val="24"/>
+          <w:lang w:val="fr-FR"/>
+        </w:rPr>
+        <w:tab/>
+        <w:t>if(n==1 || n==2) //neu n=1 thi nguoi thu nhat choi, n=2 thi nguoi thu 2 choi</w:t>
+      </w:r>
+    </w:p>
+    <w:p>
+      <w:pPr>
+        <w:rPr>
+          <w:rFonts w:asciiTheme="majorHAnsi" w:hAnsiTheme="majorHAnsi" w:cstheme="majorHAnsi"/>
+          <w:color w:val="000000" w:themeColor="text1"/>
+          <w:sz w:val="24"/>
+        </w:rPr>
+      </w:pPr>
+      <w:r>
+        <w:rPr>
+          <w:rFonts w:asciiTheme="majorHAnsi" w:hAnsiTheme="majorHAnsi" w:cstheme="majorHAnsi"/>
+          <w:color w:val="000000" w:themeColor="text1"/>
+          <w:sz w:val="24"/>
+          <w:lang w:val="fr-FR"/>
+        </w:rPr>
+        <w:tab/>
+      </w:r>
+      <w:r>
+        <w:rPr>
+          <w:rFonts w:asciiTheme="majorHAnsi" w:hAnsiTheme="majorHAnsi" w:cstheme="majorHAnsi"/>
+          <w:color w:val="000000" w:themeColor="text1"/>
+          <w:sz w:val="24"/>
+          <w:lang w:val="fr-FR"/>
+        </w:rPr>
+        <w:tab/>
+      </w:r>
+      <w:r>
+        <w:rPr>
+          <w:rFonts w:asciiTheme="majorHAnsi" w:hAnsiTheme="majorHAnsi" w:cstheme="majorHAnsi"/>
+          <w:color w:val="000000" w:themeColor="text1"/>
+          <w:sz w:val="24"/>
+        </w:rPr>
+        <w:t>player=n;</w:t>
+      </w:r>
+    </w:p>
+    <w:p>
+      <w:pPr>
+        <w:rPr>
+          <w:rFonts w:asciiTheme="majorHAnsi" w:hAnsiTheme="majorHAnsi" w:cstheme="majorHAnsi"/>
+          <w:color w:val="000000" w:themeColor="text1"/>
+          <w:sz w:val="24"/>
+        </w:rPr>
+      </w:pPr>
+      <w:r>
+        <w:rPr>
+          <w:rFonts w:asciiTheme="majorHAnsi" w:hAnsiTheme="majorHAnsi" w:cstheme="majorHAnsi"/>
+          <w:color w:val="000000" w:themeColor="text1"/>
+          <w:sz w:val="24"/>
+        </w:rPr>
+        <w:tab/>
+        <w:t>else exit(n); //neu n khac 1 va khac 2 thi se ket thuc chuong trinh.</w:t>
+      </w:r>
+    </w:p>
+    <w:p>
+      <w:pPr>
+        <w:rPr>
+          <w:rFonts w:asciiTheme="majorHAnsi" w:hAnsiTheme="majorHAnsi" w:cstheme="majorHAnsi"/>
+          <w:color w:val="000000" w:themeColor="text1"/>
+          <w:sz w:val="24"/>
+        </w:rPr>
+      </w:pPr>
+      <w:r>
+        <w:rPr>
+          <w:rFonts w:asciiTheme="majorHAnsi" w:hAnsiTheme="majorHAnsi" w:cstheme="majorHAnsi"/>
+          <w:color w:val="000000" w:themeColor="text1"/>
+          <w:sz w:val="24"/>
+        </w:rPr>
+        <w:tab/>
+        <w:t>do</w:t>
+      </w:r>
+    </w:p>
+    <w:p>
+      <w:pPr>
+        <w:rPr>
+          <w:rFonts w:asciiTheme="majorHAnsi" w:hAnsiTheme="majorHAnsi" w:cstheme="majorHAnsi"/>
+          <w:color w:val="000000" w:themeColor="text1"/>
+          <w:sz w:val="24"/>
+        </w:rPr>
+      </w:pPr>
+      <w:r>
+        <w:rPr>
+          <w:rFonts w:asciiTheme="majorHAnsi" w:hAnsiTheme="majorHAnsi" w:cstheme="majorHAnsi"/>
+          <w:color w:val="000000" w:themeColor="text1"/>
+          <w:sz w:val="24"/>
+        </w:rPr>
+        <w:tab/>
+        <w:t>{</w:t>
+      </w:r>
+    </w:p>
+    <w:p>
+      <w:pPr>
+        <w:rPr>
+          <w:rFonts w:asciiTheme="majorHAnsi" w:hAnsiTheme="majorHAnsi" w:cstheme="majorHAnsi"/>
+          <w:color w:val="000000" w:themeColor="text1"/>
+          <w:sz w:val="24"/>
+        </w:rPr>
+      </w:pPr>
+      <w:r>
+        <w:rPr>
+          <w:rFonts w:asciiTheme="majorHAnsi" w:hAnsiTheme="majorHAnsi" w:cstheme="majorHAnsi"/>
+          <w:color w:val="000000" w:themeColor="text1"/>
+          <w:sz w:val="24"/>
+        </w:rPr>
+        <w:tab/>
+      </w:r>
+      <w:r>
+        <w:rPr>
+          <w:rFonts w:asciiTheme="majorHAnsi" w:hAnsiTheme="majorHAnsi" w:cstheme="majorHAnsi"/>
+          <w:color w:val="000000" w:themeColor="text1"/>
+          <w:sz w:val="24"/>
+        </w:rPr>
+        <w:tab/>
+        <w:t>inmanhinh();</w:t>
+      </w:r>
+    </w:p>
+    <w:p>
+      <w:pPr>
+        <w:rPr>
+          <w:rFonts w:asciiTheme="majorHAnsi" w:hAnsiTheme="majorHAnsi" w:cstheme="majorHAnsi"/>
+          <w:color w:val="000000" w:themeColor="text1"/>
+          <w:sz w:val="24"/>
+        </w:rPr>
+      </w:pPr>
+      <w:r>
+        <w:rPr>
+          <w:rFonts w:asciiTheme="majorHAnsi" w:hAnsiTheme="majorHAnsi" w:cstheme="majorHAnsi"/>
+          <w:color w:val="000000" w:themeColor="text1"/>
+          <w:sz w:val="24"/>
+        </w:rPr>
+        <w:tab/>
+      </w:r>
+      <w:r>
+        <w:rPr>
+          <w:rFonts w:asciiTheme="majorHAnsi" w:hAnsiTheme="majorHAnsi" w:cstheme="majorHAnsi"/>
+          <w:color w:val="000000" w:themeColor="text1"/>
+          <w:sz w:val="24"/>
+        </w:rPr>
+        <w:tab/>
+        <w:t>if(player%2) //neu player bang 1 thi nguoi thu nhat di</w:t>
+      </w:r>
+    </w:p>
+    <w:p>
+      <w:pPr>
+        <w:rPr>
+          <w:rFonts w:asciiTheme="majorHAnsi" w:hAnsiTheme="majorHAnsi" w:cstheme="majorHAnsi"/>
+          <w:color w:val="000000" w:themeColor="text1"/>
+          <w:sz w:val="24"/>
+        </w:rPr>
+      </w:pPr>
+      <w:r>
+        <w:rPr>
+          <w:rFonts w:asciiTheme="majorHAnsi" w:hAnsiTheme="majorHAnsi" w:cstheme="majorHAnsi"/>
+          <w:color w:val="000000" w:themeColor="text1"/>
+          <w:sz w:val="24"/>
+        </w:rPr>
+        <w:tab/>
+      </w:r>
+      <w:r>
+        <w:rPr>
+          <w:rFonts w:asciiTheme="majorHAnsi" w:hAnsiTheme="majorHAnsi" w:cstheme="majorHAnsi"/>
+          <w:color w:val="000000" w:themeColor="text1"/>
+          <w:sz w:val="24"/>
+        </w:rPr>
+        <w:tab/>
+      </w:r>
+      <w:r>
+        <w:rPr>
+          <w:rFonts w:asciiTheme="majorHAnsi" w:hAnsiTheme="majorHAnsi" w:cstheme="majorHAnsi"/>
+          <w:color w:val="000000" w:themeColor="text1"/>
+          <w:sz w:val="24"/>
+        </w:rPr>
+        <w:tab/>
+        <w:t>player=1;</w:t>
+      </w:r>
+    </w:p>
+    <w:p>
+      <w:pPr>
+        <w:rPr>
+          <w:rFonts w:asciiTheme="majorHAnsi" w:hAnsiTheme="majorHAnsi" w:cstheme="majorHAnsi"/>
+          <w:color w:val="000000" w:themeColor="text1"/>
+          <w:sz w:val="24"/>
+        </w:rPr>
+      </w:pPr>
+      <w:r>
+        <w:rPr>
+          <w:rFonts w:asciiTheme="majorHAnsi" w:hAnsiTheme="majorHAnsi" w:cstheme="majorHAnsi"/>
+          <w:color w:val="000000" w:themeColor="text1"/>
+          <w:sz w:val="24"/>
+        </w:rPr>
+        <w:tab/>
+      </w:r>
+      <w:r>
+        <w:rPr>
+          <w:rFonts w:asciiTheme="majorHAnsi" w:hAnsiTheme="majorHAnsi" w:cstheme="majorHAnsi"/>
+          <w:color w:val="000000" w:themeColor="text1"/>
+          <w:sz w:val="24"/>
+        </w:rPr>
+        <w:tab/>
+        <w:t>else</w:t>
+      </w:r>
+    </w:p>
+    <w:p>
+      <w:pPr>
+        <w:rPr>
+          <w:rFonts w:asciiTheme="majorHAnsi" w:hAnsiTheme="majorHAnsi" w:cstheme="majorHAnsi"/>
+          <w:color w:val="000000" w:themeColor="text1"/>
+          <w:sz w:val="24"/>
+        </w:rPr>
+      </w:pPr>
+      <w:r>
+        <w:rPr>
+          <w:rFonts w:asciiTheme="majorHAnsi" w:hAnsiTheme="majorHAnsi" w:cstheme="majorHAnsi"/>
+          <w:color w:val="000000" w:themeColor="text1"/>
+          <w:sz w:val="24"/>
+        </w:rPr>
+        <w:tab/>
+      </w:r>
+      <w:r>
+        <w:rPr>
+          <w:rFonts w:asciiTheme="majorHAnsi" w:hAnsiTheme="majorHAnsi" w:cstheme="majorHAnsi"/>
+          <w:color w:val="000000" w:themeColor="text1"/>
+          <w:sz w:val="24"/>
+        </w:rPr>
+        <w:tab/>
+      </w:r>
+      <w:r>
+        <w:rPr>
+          <w:rFonts w:asciiTheme="majorHAnsi" w:hAnsiTheme="majorHAnsi" w:cstheme="majorHAnsi"/>
+          <w:color w:val="000000" w:themeColor="text1"/>
+          <w:sz w:val="24"/>
+        </w:rPr>
+        <w:tab/>
+        <w:t>player=2;</w:t>
+      </w:r>
+      <w:r>
+        <w:rPr>
+          <w:rFonts w:asciiTheme="majorHAnsi" w:hAnsiTheme="majorHAnsi" w:cstheme="majorHAnsi"/>
+          <w:color w:val="000000" w:themeColor="text1"/>
+          <w:sz w:val="24"/>
+        </w:rPr>
+        <w:tab/>
+      </w:r>
+    </w:p>
+    <w:p>
+      <w:pPr>
+        <w:rPr>
+          <w:rFonts w:asciiTheme="majorHAnsi" w:hAnsiTheme="majorHAnsi" w:cstheme="majorHAnsi"/>
+          <w:color w:val="000000" w:themeColor="text1"/>
+          <w:sz w:val="24"/>
+        </w:rPr>
+      </w:pPr>
+      <w:r>
+        <w:rPr>
+          <w:rFonts w:asciiTheme="majorHAnsi" w:hAnsiTheme="majorHAnsi" w:cstheme="majorHAnsi"/>
+          <w:color w:val="000000" w:themeColor="text1"/>
+          <w:sz w:val="24"/>
+        </w:rPr>
+        <w:tab/>
+      </w:r>
+      <w:r>
+        <w:rPr>
+          <w:rFonts w:asciiTheme="majorHAnsi" w:hAnsiTheme="majorHAnsi" w:cstheme="majorHAnsi"/>
+          <w:color w:val="000000" w:themeColor="text1"/>
+          <w:sz w:val="24"/>
+        </w:rPr>
+        <w:tab/>
+        <w:t>cout &lt;&lt; "Nguoi choi " &lt;&lt; player &lt;&lt; " " &lt;&lt; "chon so:  ";</w:t>
+      </w:r>
+    </w:p>
+    <w:p>
+      <w:pPr>
+        <w:rPr>
+          <w:rFonts w:asciiTheme="majorHAnsi" w:hAnsiTheme="majorHAnsi" w:cstheme="majorHAnsi"/>
+          <w:color w:val="000000" w:themeColor="text1"/>
+          <w:sz w:val="24"/>
+        </w:rPr>
+      </w:pPr>
+      <w:r>
+        <w:rPr>
+          <w:rFonts w:asciiTheme="majorHAnsi" w:hAnsiTheme="majorHAnsi" w:cstheme="majorHAnsi"/>
+          <w:color w:val="000000" w:themeColor="text1"/>
+          <w:sz w:val="24"/>
+        </w:rPr>
+        <w:tab/>
+      </w:r>
+      <w:r>
+        <w:rPr>
+          <w:rFonts w:asciiTheme="majorHAnsi" w:hAnsiTheme="majorHAnsi" w:cstheme="majorHAnsi"/>
+          <w:color w:val="000000" w:themeColor="text1"/>
+          <w:sz w:val="24"/>
+        </w:rPr>
+        <w:tab/>
+        <w:t>cin &gt;&gt; k;</w:t>
+      </w:r>
+    </w:p>
+    <w:p>
+      <w:pPr>
+        <w:rPr>
+          <w:rFonts w:asciiTheme="majorHAnsi" w:hAnsiTheme="majorHAnsi" w:cstheme="majorHAnsi"/>
+          <w:color w:val="000000" w:themeColor="text1"/>
+          <w:sz w:val="24"/>
+        </w:rPr>
+      </w:pPr>
+      <w:r>
+        <w:rPr>
+          <w:rFonts w:asciiTheme="majorHAnsi" w:hAnsiTheme="majorHAnsi" w:cstheme="majorHAnsi"/>
+          <w:color w:val="000000" w:themeColor="text1"/>
+          <w:sz w:val="24"/>
+        </w:rPr>
+        <w:tab/>
+      </w:r>
+      <w:r>
+        <w:rPr>
+          <w:rFonts w:asciiTheme="majorHAnsi" w:hAnsiTheme="majorHAnsi" w:cstheme="majorHAnsi"/>
+          <w:color w:val="000000" w:themeColor="text1"/>
+          <w:sz w:val="24"/>
+        </w:rPr>
+        <w:tab/>
+        <w:t>if (mark=(player == 1))</w:t>
+      </w:r>
+    </w:p>
+    <w:p>
+      <w:pPr>
+        <w:rPr>
+          <w:rFonts w:asciiTheme="majorHAnsi" w:hAnsiTheme="majorHAnsi" w:cstheme="majorHAnsi"/>
+          <w:color w:val="000000" w:themeColor="text1"/>
+          <w:sz w:val="24"/>
+        </w:rPr>
+      </w:pPr>
+      <w:r>
+        <w:rPr>
+          <w:rFonts w:asciiTheme="majorHAnsi" w:hAnsiTheme="majorHAnsi" w:cstheme="majorHAnsi"/>
+          <w:color w:val="000000" w:themeColor="text1"/>
+          <w:sz w:val="24"/>
+        </w:rPr>
+        <w:tab/>
+      </w:r>
+      <w:r>
+        <w:rPr>
+          <w:rFonts w:asciiTheme="majorHAnsi" w:hAnsiTheme="majorHAnsi" w:cstheme="majorHAnsi"/>
+          <w:color w:val="000000" w:themeColor="text1"/>
+          <w:sz w:val="24"/>
+        </w:rPr>
+        <w:tab/>
+      </w:r>
+      <w:r>
+        <w:rPr>
+          <w:rFonts w:asciiTheme="majorHAnsi" w:hAnsiTheme="majorHAnsi" w:cstheme="majorHAnsi"/>
+          <w:color w:val="000000" w:themeColor="text1"/>
+          <w:sz w:val="24"/>
+        </w:rPr>
+        <w:tab/>
+        <w:t>mark='X';</w:t>
+      </w:r>
+    </w:p>
+    <w:p>
+      <w:pPr>
+        <w:rPr>
+          <w:rFonts w:asciiTheme="majorHAnsi" w:hAnsiTheme="majorHAnsi" w:cstheme="majorHAnsi"/>
+          <w:color w:val="000000" w:themeColor="text1"/>
+          <w:sz w:val="24"/>
+        </w:rPr>
+      </w:pPr>
+      <w:r>
+        <w:rPr>
+          <w:rFonts w:asciiTheme="majorHAnsi" w:hAnsiTheme="majorHAnsi" w:cstheme="majorHAnsi"/>
+          <w:color w:val="000000" w:themeColor="text1"/>
+          <w:sz w:val="24"/>
+        </w:rPr>
+        <w:tab/>
+      </w:r>
+      <w:r>
+        <w:rPr>
+          <w:rFonts w:asciiTheme="majorHAnsi" w:hAnsiTheme="majorHAnsi" w:cstheme="majorHAnsi"/>
+          <w:color w:val="000000" w:themeColor="text1"/>
+          <w:sz w:val="24"/>
+        </w:rPr>
+        <w:tab/>
+        <w:t xml:space="preserve">else </w:t>
+      </w:r>
+    </w:p>
+    <w:p>
+      <w:pPr>
+        <w:rPr>
+          <w:rFonts w:asciiTheme="majorHAnsi" w:hAnsiTheme="majorHAnsi" w:cstheme="majorHAnsi"/>
+          <w:color w:val="000000" w:themeColor="text1"/>
+          <w:sz w:val="24"/>
+        </w:rPr>
+      </w:pPr>
+      <w:r>
+        <w:rPr>
+          <w:rFonts w:asciiTheme="majorHAnsi" w:hAnsiTheme="majorHAnsi" w:cstheme="majorHAnsi"/>
+          <w:color w:val="000000" w:themeColor="text1"/>
+          <w:sz w:val="24"/>
+        </w:rPr>
+        <w:tab/>
+      </w:r>
+      <w:r>
+        <w:rPr>
+          <w:rFonts w:asciiTheme="majorHAnsi" w:hAnsiTheme="majorHAnsi" w:cstheme="majorHAnsi"/>
+          <w:color w:val="000000" w:themeColor="text1"/>
+          <w:sz w:val="24"/>
+        </w:rPr>
+        <w:tab/>
+      </w:r>
+      <w:r>
+        <w:rPr>
+          <w:rFonts w:asciiTheme="majorHAnsi" w:hAnsiTheme="majorHAnsi" w:cstheme="majorHAnsi"/>
+          <w:color w:val="000000" w:themeColor="text1"/>
+          <w:sz w:val="24"/>
+        </w:rPr>
+        <w:tab/>
+        <w:t>mark='O';</w:t>
+      </w:r>
+      <w:r>
+        <w:rPr>
+          <w:rFonts w:asciiTheme="majorHAnsi" w:hAnsiTheme="majorHAnsi" w:cstheme="majorHAnsi"/>
+          <w:color w:val="000000" w:themeColor="text1"/>
+          <w:sz w:val="24"/>
+        </w:rPr>
+        <w:tab/>
+      </w:r>
+    </w:p>
+    <w:p>
+      <w:pPr>
+        <w:rPr>
+          <w:rFonts w:asciiTheme="majorHAnsi" w:hAnsiTheme="majorHAnsi" w:cstheme="majorHAnsi"/>
+          <w:color w:val="000000" w:themeColor="text1"/>
+          <w:sz w:val="24"/>
+        </w:rPr>
+      </w:pPr>
+      <w:r>
+        <w:rPr>
+          <w:rFonts w:asciiTheme="majorHAnsi" w:hAnsiTheme="majorHAnsi" w:cstheme="majorHAnsi"/>
+          <w:color w:val="000000" w:themeColor="text1"/>
+          <w:sz w:val="24"/>
+        </w:rPr>
+        <w:tab/>
+      </w:r>
+      <w:r>
+        <w:rPr>
+          <w:rFonts w:asciiTheme="majorHAnsi" w:hAnsiTheme="majorHAnsi" w:cstheme="majorHAnsi"/>
+          <w:color w:val="000000" w:themeColor="text1"/>
+          <w:sz w:val="24"/>
+        </w:rPr>
+        <w:tab/>
+        <w:t>if (k == 1 &amp;&amp; a[1] == '1') //neu bam phim 1 thi danh vao o so 1</w:t>
+      </w:r>
+    </w:p>
+    <w:p>
+      <w:pPr>
+        <w:rPr>
+          <w:rFonts w:asciiTheme="majorHAnsi" w:hAnsiTheme="majorHAnsi" w:cstheme="majorHAnsi"/>
+          <w:color w:val="000000" w:themeColor="text1"/>
+          <w:sz w:val="24"/>
+        </w:rPr>
+      </w:pPr>
+    </w:p>
+    <w:p>
+      <w:pPr>
+        <w:rPr>
+          <w:rFonts w:asciiTheme="majorHAnsi" w:hAnsiTheme="majorHAnsi" w:cstheme="majorHAnsi"/>
+          <w:color w:val="000000" w:themeColor="text1"/>
+          <w:sz w:val="24"/>
+        </w:rPr>
+      </w:pPr>
+      <w:r>
+        <w:rPr>
+          <w:rFonts w:asciiTheme="majorHAnsi" w:hAnsiTheme="majorHAnsi" w:cstheme="majorHAnsi"/>
+          <w:color w:val="000000" w:themeColor="text1"/>
+          <w:sz w:val="24"/>
+        </w:rPr>
+        <w:tab/>
+      </w:r>
+      <w:r>
+        <w:rPr>
+          <w:rFonts w:asciiTheme="majorHAnsi" w:hAnsiTheme="majorHAnsi" w:cstheme="majorHAnsi"/>
+          <w:color w:val="000000" w:themeColor="text1"/>
+          <w:sz w:val="24"/>
+        </w:rPr>
+        <w:tab/>
+      </w:r>
+      <w:r>
+        <w:rPr>
+          <w:rFonts w:asciiTheme="majorHAnsi" w:hAnsiTheme="majorHAnsi" w:cstheme="majorHAnsi"/>
+          <w:color w:val="000000" w:themeColor="text1"/>
+          <w:sz w:val="24"/>
+        </w:rPr>
+        <w:tab/>
+        <w:t>a[1] = mark;</w:t>
+      </w:r>
+    </w:p>
+    <w:p>
+      <w:pPr>
+        <w:rPr>
+          <w:rFonts w:asciiTheme="majorHAnsi" w:hAnsiTheme="majorHAnsi" w:cstheme="majorHAnsi"/>
+          <w:color w:val="000000" w:themeColor="text1"/>
+          <w:sz w:val="24"/>
+        </w:rPr>
+      </w:pPr>
+      <w:r>
+        <w:rPr>
+          <w:rFonts w:asciiTheme="majorHAnsi" w:hAnsiTheme="majorHAnsi" w:cstheme="majorHAnsi"/>
+          <w:color w:val="000000" w:themeColor="text1"/>
+          <w:sz w:val="24"/>
+        </w:rPr>
+        <w:tab/>
+      </w:r>
+      <w:r>
+        <w:rPr>
+          <w:rFonts w:asciiTheme="majorHAnsi" w:hAnsiTheme="majorHAnsi" w:cstheme="majorHAnsi"/>
+          <w:color w:val="000000" w:themeColor="text1"/>
+          <w:sz w:val="24"/>
+        </w:rPr>
+        <w:tab/>
+        <w:t>else if (k == 2 &amp;&amp; a[2] == '2')</w:t>
+      </w:r>
+    </w:p>
+    <w:p>
+      <w:pPr>
+        <w:rPr>
+          <w:rFonts w:asciiTheme="majorHAnsi" w:hAnsiTheme="majorHAnsi" w:cstheme="majorHAnsi"/>
+          <w:color w:val="000000" w:themeColor="text1"/>
+          <w:sz w:val="24"/>
+        </w:rPr>
+      </w:pPr>
+    </w:p>
+    <w:p>
+      <w:pPr>
+        <w:rPr>
+          <w:rFonts w:asciiTheme="majorHAnsi" w:hAnsiTheme="majorHAnsi" w:cstheme="majorHAnsi"/>
+          <w:color w:val="000000" w:themeColor="text1"/>
+          <w:sz w:val="24"/>
+        </w:rPr>
+      </w:pPr>
+      <w:r>
+        <w:rPr>
+          <w:rFonts w:asciiTheme="majorHAnsi" w:hAnsiTheme="majorHAnsi" w:cstheme="majorHAnsi"/>
+          <w:color w:val="000000" w:themeColor="text1"/>
+          <w:sz w:val="24"/>
+        </w:rPr>
+        <w:tab/>
+      </w:r>
+      <w:r>
+        <w:rPr>
+          <w:rFonts w:asciiTheme="majorHAnsi" w:hAnsiTheme="majorHAnsi" w:cstheme="majorHAnsi"/>
+          <w:color w:val="000000" w:themeColor="text1"/>
+          <w:sz w:val="24"/>
+        </w:rPr>
+        <w:tab/>
+      </w:r>
+      <w:r>
+        <w:rPr>
+          <w:rFonts w:asciiTheme="majorHAnsi" w:hAnsiTheme="majorHAnsi" w:cstheme="majorHAnsi"/>
+          <w:color w:val="000000" w:themeColor="text1"/>
+          <w:sz w:val="24"/>
+        </w:rPr>
+        <w:tab/>
+        <w:t>a[2] = mark;</w:t>
+      </w:r>
+    </w:p>
+    <w:p>
+      <w:pPr>
+        <w:rPr>
+          <w:rFonts w:asciiTheme="majorHAnsi" w:hAnsiTheme="majorHAnsi" w:cstheme="majorHAnsi"/>
+          <w:color w:val="000000" w:themeColor="text1"/>
+          <w:sz w:val="24"/>
+        </w:rPr>
+      </w:pPr>
+      <w:r>
+        <w:rPr>
+          <w:rFonts w:asciiTheme="majorHAnsi" w:hAnsiTheme="majorHAnsi" w:cstheme="majorHAnsi"/>
+          <w:color w:val="000000" w:themeColor="text1"/>
+          <w:sz w:val="24"/>
+        </w:rPr>
+        <w:tab/>
+      </w:r>
+      <w:r>
+        <w:rPr>
+          <w:rFonts w:asciiTheme="majorHAnsi" w:hAnsiTheme="majorHAnsi" w:cstheme="majorHAnsi"/>
+          <w:color w:val="000000" w:themeColor="text1"/>
+          <w:sz w:val="24"/>
+        </w:rPr>
+        <w:tab/>
+        <w:t>else if (k == 3 &amp;&amp; a[3] == '3')</w:t>
+      </w:r>
+    </w:p>
+    <w:p>
+      <w:pPr>
+        <w:rPr>
+          <w:rFonts w:asciiTheme="majorHAnsi" w:hAnsiTheme="majorHAnsi" w:cstheme="majorHAnsi"/>
+          <w:color w:val="000000" w:themeColor="text1"/>
+          <w:sz w:val="24"/>
+        </w:rPr>
+      </w:pPr>
+    </w:p>
+    <w:p>
+      <w:pPr>
+        <w:rPr>
+          <w:rFonts w:asciiTheme="majorHAnsi" w:hAnsiTheme="majorHAnsi" w:cstheme="majorHAnsi"/>
+          <w:color w:val="000000" w:themeColor="text1"/>
+          <w:sz w:val="24"/>
+        </w:rPr>
+      </w:pPr>
+      <w:r>
+        <w:rPr>
+          <w:rFonts w:asciiTheme="majorHAnsi" w:hAnsiTheme="majorHAnsi" w:cstheme="majorHAnsi"/>
+          <w:color w:val="000000" w:themeColor="text1"/>
+          <w:sz w:val="24"/>
+        </w:rPr>
+        <w:tab/>
+      </w:r>
+      <w:r>
+        <w:rPr>
+          <w:rFonts w:asciiTheme="majorHAnsi" w:hAnsiTheme="majorHAnsi" w:cstheme="majorHAnsi"/>
+          <w:color w:val="000000" w:themeColor="text1"/>
+          <w:sz w:val="24"/>
+        </w:rPr>
+        <w:tab/>
+      </w:r>
+      <w:r>
+        <w:rPr>
+          <w:rFonts w:asciiTheme="majorHAnsi" w:hAnsiTheme="majorHAnsi" w:cstheme="majorHAnsi"/>
+          <w:color w:val="000000" w:themeColor="text1"/>
+          <w:sz w:val="24"/>
+        </w:rPr>
+        <w:tab/>
+        <w:t>a[3] = mark;</w:t>
+      </w:r>
+    </w:p>
+    <w:p>
+      <w:pPr>
+        <w:rPr>
+          <w:rFonts w:asciiTheme="majorHAnsi" w:hAnsiTheme="majorHAnsi" w:cstheme="majorHAnsi"/>
+          <w:color w:val="000000" w:themeColor="text1"/>
+          <w:sz w:val="24"/>
+        </w:rPr>
+      </w:pPr>
+      <w:r>
+        <w:rPr>
+          <w:rFonts w:asciiTheme="majorHAnsi" w:hAnsiTheme="majorHAnsi" w:cstheme="majorHAnsi"/>
+          <w:color w:val="000000" w:themeColor="text1"/>
+          <w:sz w:val="24"/>
+        </w:rPr>
+        <w:tab/>
+      </w:r>
+      <w:r>
+        <w:rPr>
+          <w:rFonts w:asciiTheme="majorHAnsi" w:hAnsiTheme="majorHAnsi" w:cstheme="majorHAnsi"/>
+          <w:color w:val="000000" w:themeColor="text1"/>
+          <w:sz w:val="24"/>
+        </w:rPr>
+        <w:tab/>
+        <w:t>else if (k == 4 &amp;&amp; a[4] == '4')</w:t>
+      </w:r>
+    </w:p>
+    <w:p>
+      <w:pPr>
+        <w:rPr>
+          <w:rFonts w:asciiTheme="majorHAnsi" w:hAnsiTheme="majorHAnsi" w:cstheme="majorHAnsi"/>
+          <w:color w:val="000000" w:themeColor="text1"/>
+          <w:sz w:val="24"/>
+        </w:rPr>
+      </w:pPr>
+    </w:p>
+    <w:p>
+      <w:pPr>
+        <w:rPr>
+          <w:rFonts w:asciiTheme="majorHAnsi" w:hAnsiTheme="majorHAnsi" w:cstheme="majorHAnsi"/>
+          <w:color w:val="000000" w:themeColor="text1"/>
+          <w:sz w:val="24"/>
+        </w:rPr>
+      </w:pPr>
+      <w:r>
+        <w:rPr>
+          <w:rFonts w:asciiTheme="majorHAnsi" w:hAnsiTheme="majorHAnsi" w:cstheme="majorHAnsi"/>
+          <w:color w:val="000000" w:themeColor="text1"/>
+          <w:sz w:val="24"/>
+        </w:rPr>
+        <w:tab/>
+      </w:r>
+      <w:r>
+        <w:rPr>
+          <w:rFonts w:asciiTheme="majorHAnsi" w:hAnsiTheme="majorHAnsi" w:cstheme="majorHAnsi"/>
+          <w:color w:val="000000" w:themeColor="text1"/>
+          <w:sz w:val="24"/>
+        </w:rPr>
+        <w:tab/>
+      </w:r>
+      <w:r>
+        <w:rPr>
+          <w:rFonts w:asciiTheme="majorHAnsi" w:hAnsiTheme="majorHAnsi" w:cstheme="majorHAnsi"/>
+          <w:color w:val="000000" w:themeColor="text1"/>
+          <w:sz w:val="24"/>
+        </w:rPr>
+        <w:tab/>
+        <w:t>a[4] = mark;</w:t>
+      </w:r>
+    </w:p>
+    <w:p>
+      <w:pPr>
+        <w:rPr>
+          <w:rFonts w:asciiTheme="majorHAnsi" w:hAnsiTheme="majorHAnsi" w:cstheme="majorHAnsi"/>
+          <w:color w:val="000000" w:themeColor="text1"/>
+          <w:sz w:val="24"/>
+        </w:rPr>
+      </w:pPr>
+      <w:r>
+        <w:rPr>
+          <w:rFonts w:asciiTheme="majorHAnsi" w:hAnsiTheme="majorHAnsi" w:cstheme="majorHAnsi"/>
+          <w:color w:val="000000" w:themeColor="text1"/>
+          <w:sz w:val="24"/>
+        </w:rPr>
+        <w:tab/>
+      </w:r>
+      <w:r>
+        <w:rPr>
+          <w:rFonts w:asciiTheme="majorHAnsi" w:hAnsiTheme="majorHAnsi" w:cstheme="majorHAnsi"/>
+          <w:color w:val="000000" w:themeColor="text1"/>
+          <w:sz w:val="24"/>
+        </w:rPr>
+        <w:tab/>
+        <w:t>else if (k == 5 &amp;&amp; a[5] == '5')</w:t>
+      </w:r>
+    </w:p>
+    <w:p>
+      <w:pPr>
+        <w:rPr>
+          <w:rFonts w:asciiTheme="majorHAnsi" w:hAnsiTheme="majorHAnsi" w:cstheme="majorHAnsi"/>
+          <w:color w:val="000000" w:themeColor="text1"/>
+          <w:sz w:val="24"/>
+        </w:rPr>
+      </w:pPr>
+    </w:p>
+    <w:p>
+      <w:pPr>
+        <w:rPr>
+          <w:rFonts w:asciiTheme="majorHAnsi" w:hAnsiTheme="majorHAnsi" w:cstheme="majorHAnsi"/>
+          <w:color w:val="000000" w:themeColor="text1"/>
+          <w:sz w:val="24"/>
+        </w:rPr>
+      </w:pPr>
+      <w:r>
+        <w:rPr>
+          <w:rFonts w:asciiTheme="majorHAnsi" w:hAnsiTheme="majorHAnsi" w:cstheme="majorHAnsi"/>
+          <w:color w:val="000000" w:themeColor="text1"/>
+          <w:sz w:val="24"/>
+        </w:rPr>
+        <w:tab/>
+      </w:r>
+      <w:r>
+        <w:rPr>
+          <w:rFonts w:asciiTheme="majorHAnsi" w:hAnsiTheme="majorHAnsi" w:cstheme="majorHAnsi"/>
+          <w:color w:val="000000" w:themeColor="text1"/>
+          <w:sz w:val="24"/>
+        </w:rPr>
+        <w:tab/>
+      </w:r>
+      <w:r>
+        <w:rPr>
+          <w:rFonts w:asciiTheme="majorHAnsi" w:hAnsiTheme="majorHAnsi" w:cstheme="majorHAnsi"/>
+          <w:color w:val="000000" w:themeColor="text1"/>
+          <w:sz w:val="24"/>
+        </w:rPr>
+        <w:tab/>
+        <w:t>a[5] = mark;</w:t>
+      </w:r>
+    </w:p>
+    <w:p>
+      <w:pPr>
+        <w:rPr>
+          <w:rFonts w:asciiTheme="majorHAnsi" w:hAnsiTheme="majorHAnsi" w:cstheme="majorHAnsi"/>
+          <w:color w:val="000000" w:themeColor="text1"/>
+          <w:sz w:val="24"/>
+        </w:rPr>
+      </w:pPr>
+      <w:r>
+        <w:rPr>
+          <w:rFonts w:asciiTheme="majorHAnsi" w:hAnsiTheme="majorHAnsi" w:cstheme="majorHAnsi"/>
+          <w:color w:val="000000" w:themeColor="text1"/>
+          <w:sz w:val="24"/>
+        </w:rPr>
+        <w:tab/>
+      </w:r>
+      <w:r>
+        <w:rPr>
+          <w:rFonts w:asciiTheme="majorHAnsi" w:hAnsiTheme="majorHAnsi" w:cstheme="majorHAnsi"/>
+          <w:color w:val="000000" w:themeColor="text1"/>
+          <w:sz w:val="24"/>
+        </w:rPr>
+        <w:tab/>
+        <w:t>else if (k == 6 &amp;&amp; a[6] == '6')</w:t>
+      </w:r>
+    </w:p>
+    <w:p>
+      <w:pPr>
+        <w:rPr>
+          <w:rFonts w:asciiTheme="majorHAnsi" w:hAnsiTheme="majorHAnsi" w:cstheme="majorHAnsi"/>
+          <w:color w:val="000000" w:themeColor="text1"/>
+          <w:sz w:val="24"/>
+        </w:rPr>
+      </w:pPr>
+    </w:p>
+    <w:p>
+      <w:pPr>
+        <w:rPr>
+          <w:rFonts w:asciiTheme="majorHAnsi" w:hAnsiTheme="majorHAnsi" w:cstheme="majorHAnsi"/>
+          <w:color w:val="000000" w:themeColor="text1"/>
+          <w:sz w:val="24"/>
+        </w:rPr>
+      </w:pPr>
+      <w:r>
+        <w:rPr>
+          <w:rFonts w:asciiTheme="majorHAnsi" w:hAnsiTheme="majorHAnsi" w:cstheme="majorHAnsi"/>
+          <w:color w:val="000000" w:themeColor="text1"/>
+          <w:sz w:val="24"/>
+        </w:rPr>
+        <w:tab/>
+      </w:r>
+      <w:r>
+        <w:rPr>
+          <w:rFonts w:asciiTheme="majorHAnsi" w:hAnsiTheme="majorHAnsi" w:cstheme="majorHAnsi"/>
+          <w:color w:val="000000" w:themeColor="text1"/>
+          <w:sz w:val="24"/>
+        </w:rPr>
+        <w:tab/>
+      </w:r>
+      <w:r>
+        <w:rPr>
+          <w:rFonts w:asciiTheme="majorHAnsi" w:hAnsiTheme="majorHAnsi" w:cstheme="majorHAnsi"/>
+          <w:color w:val="000000" w:themeColor="text1"/>
+          <w:sz w:val="24"/>
+        </w:rPr>
+        <w:tab/>
+        <w:t>a[6] = mark;</w:t>
+      </w:r>
+    </w:p>
+    <w:p>
+      <w:pPr>
+        <w:rPr>
+          <w:rFonts w:asciiTheme="majorHAnsi" w:hAnsiTheme="majorHAnsi" w:cstheme="majorHAnsi"/>
+          <w:color w:val="000000" w:themeColor="text1"/>
+          <w:sz w:val="24"/>
+        </w:rPr>
+      </w:pPr>
+      <w:r>
+        <w:rPr>
+          <w:rFonts w:asciiTheme="majorHAnsi" w:hAnsiTheme="majorHAnsi" w:cstheme="majorHAnsi"/>
+          <w:color w:val="000000" w:themeColor="text1"/>
+          <w:sz w:val="24"/>
+        </w:rPr>
+        <w:tab/>
+      </w:r>
+      <w:r>
+        <w:rPr>
+          <w:rFonts w:asciiTheme="majorHAnsi" w:hAnsiTheme="majorHAnsi" w:cstheme="majorHAnsi"/>
+          <w:color w:val="000000" w:themeColor="text1"/>
+          <w:sz w:val="24"/>
+        </w:rPr>
+        <w:tab/>
+        <w:t>else if (k == 7 &amp;&amp; a[7] == '7')</w:t>
+      </w:r>
+    </w:p>
+    <w:p>
+      <w:pPr>
+        <w:rPr>
+          <w:rFonts w:asciiTheme="majorHAnsi" w:hAnsiTheme="majorHAnsi" w:cstheme="majorHAnsi"/>
+          <w:color w:val="000000" w:themeColor="text1"/>
+          <w:sz w:val="24"/>
+        </w:rPr>
+      </w:pPr>
+    </w:p>
+    <w:p>
+      <w:pPr>
+        <w:rPr>
+          <w:rFonts w:asciiTheme="majorHAnsi" w:hAnsiTheme="majorHAnsi" w:cstheme="majorHAnsi"/>
+          <w:color w:val="000000" w:themeColor="text1"/>
+          <w:sz w:val="24"/>
+        </w:rPr>
+      </w:pPr>
+      <w:r>
+        <w:rPr>
+          <w:rFonts w:asciiTheme="majorHAnsi" w:hAnsiTheme="majorHAnsi" w:cstheme="majorHAnsi"/>
+          <w:color w:val="000000" w:themeColor="text1"/>
+          <w:sz w:val="24"/>
+        </w:rPr>
+        <w:tab/>
+      </w:r>
+      <w:r>
+        <w:rPr>
+          <w:rFonts w:asciiTheme="majorHAnsi" w:hAnsiTheme="majorHAnsi" w:cstheme="majorHAnsi"/>
+          <w:color w:val="000000" w:themeColor="text1"/>
+          <w:sz w:val="24"/>
+        </w:rPr>
+        <w:tab/>
+      </w:r>
+      <w:r>
+        <w:rPr>
+          <w:rFonts w:asciiTheme="majorHAnsi" w:hAnsiTheme="majorHAnsi" w:cstheme="majorHAnsi"/>
+          <w:color w:val="000000" w:themeColor="text1"/>
+          <w:sz w:val="24"/>
+        </w:rPr>
+        <w:tab/>
+        <w:t>a[7] = mark;</w:t>
+      </w:r>
+    </w:p>
+    <w:p>
+      <w:pPr>
+        <w:rPr>
+          <w:rFonts w:asciiTheme="majorHAnsi" w:hAnsiTheme="majorHAnsi" w:cstheme="majorHAnsi"/>
+          <w:color w:val="000000" w:themeColor="text1"/>
+          <w:sz w:val="24"/>
+        </w:rPr>
+      </w:pPr>
+      <w:r>
+        <w:rPr>
+          <w:rFonts w:asciiTheme="majorHAnsi" w:hAnsiTheme="majorHAnsi" w:cstheme="majorHAnsi"/>
+          <w:color w:val="000000" w:themeColor="text1"/>
+          <w:sz w:val="24"/>
+        </w:rPr>
+        <w:tab/>
+      </w:r>
+      <w:r>
+        <w:rPr>
+          <w:rFonts w:asciiTheme="majorHAnsi" w:hAnsiTheme="majorHAnsi" w:cstheme="majorHAnsi"/>
+          <w:color w:val="000000" w:themeColor="text1"/>
+          <w:sz w:val="24"/>
+        </w:rPr>
+        <w:tab/>
+        <w:t>else if (k == 8 &amp;&amp; a[8] == '8')</w:t>
+      </w:r>
+    </w:p>
+    <w:p>
+      <w:pPr>
+        <w:rPr>
+          <w:rFonts w:asciiTheme="majorHAnsi" w:hAnsiTheme="majorHAnsi" w:cstheme="majorHAnsi"/>
+          <w:color w:val="000000" w:themeColor="text1"/>
+          <w:sz w:val="24"/>
+        </w:rPr>
+      </w:pPr>
+    </w:p>
+    <w:p>
+      <w:pPr>
+        <w:rPr>
+          <w:rFonts w:asciiTheme="majorHAnsi" w:hAnsiTheme="majorHAnsi" w:cstheme="majorHAnsi"/>
+          <w:color w:val="000000" w:themeColor="text1"/>
+          <w:sz w:val="24"/>
+        </w:rPr>
+      </w:pPr>
+      <w:r>
+        <w:rPr>
+          <w:rFonts w:asciiTheme="majorHAnsi" w:hAnsiTheme="majorHAnsi" w:cstheme="majorHAnsi"/>
+          <w:color w:val="000000" w:themeColor="text1"/>
+          <w:sz w:val="24"/>
+        </w:rPr>
+        <w:tab/>
+      </w:r>
+      <w:r>
+        <w:rPr>
+          <w:rFonts w:asciiTheme="majorHAnsi" w:hAnsiTheme="majorHAnsi" w:cstheme="majorHAnsi"/>
+          <w:color w:val="000000" w:themeColor="text1"/>
+          <w:sz w:val="24"/>
+        </w:rPr>
+        <w:tab/>
+      </w:r>
+      <w:r>
+        <w:rPr>
+          <w:rFonts w:asciiTheme="majorHAnsi" w:hAnsiTheme="majorHAnsi" w:cstheme="majorHAnsi"/>
+          <w:color w:val="000000" w:themeColor="text1"/>
+          <w:sz w:val="24"/>
+        </w:rPr>
+        <w:tab/>
+        <w:t>a[8] = mark;</w:t>
+      </w:r>
+    </w:p>
+    <w:p>
+      <w:pPr>
+        <w:rPr>
+          <w:rFonts w:asciiTheme="majorHAnsi" w:hAnsiTheme="majorHAnsi" w:cstheme="majorHAnsi"/>
+          <w:color w:val="000000" w:themeColor="text1"/>
+          <w:sz w:val="24"/>
+        </w:rPr>
+      </w:pPr>
+      <w:r>
+        <w:rPr>
+          <w:rFonts w:asciiTheme="majorHAnsi" w:hAnsiTheme="majorHAnsi" w:cstheme="majorHAnsi"/>
+          <w:color w:val="000000" w:themeColor="text1"/>
+          <w:sz w:val="24"/>
+        </w:rPr>
+        <w:tab/>
+      </w:r>
+      <w:r>
+        <w:rPr>
+          <w:rFonts w:asciiTheme="majorHAnsi" w:hAnsiTheme="majorHAnsi" w:cstheme="majorHAnsi"/>
+          <w:color w:val="000000" w:themeColor="text1"/>
+          <w:sz w:val="24"/>
+        </w:rPr>
+        <w:tab/>
+        <w:t>else if (k == 9 &amp;&amp; a[9] == '9')</w:t>
+      </w:r>
+    </w:p>
+    <w:p>
+      <w:pPr>
+        <w:rPr>
+          <w:rFonts w:asciiTheme="majorHAnsi" w:hAnsiTheme="majorHAnsi" w:cstheme="majorHAnsi"/>
+          <w:color w:val="000000" w:themeColor="text1"/>
+          <w:sz w:val="24"/>
+        </w:rPr>
+      </w:pPr>
+    </w:p>
+    <w:p>
+      <w:pPr>
+        <w:rPr>
+          <w:rFonts w:asciiTheme="majorHAnsi" w:hAnsiTheme="majorHAnsi" w:cstheme="majorHAnsi"/>
+          <w:color w:val="000000" w:themeColor="text1"/>
+          <w:sz w:val="24"/>
+        </w:rPr>
+      </w:pPr>
+      <w:r>
+        <w:rPr>
+          <w:rFonts w:asciiTheme="majorHAnsi" w:hAnsiTheme="majorHAnsi" w:cstheme="majorHAnsi"/>
+          <w:color w:val="000000" w:themeColor="text1"/>
+          <w:sz w:val="24"/>
+        </w:rPr>
+        <w:tab/>
+      </w:r>
+      <w:r>
+        <w:rPr>
+          <w:rFonts w:asciiTheme="majorHAnsi" w:hAnsiTheme="majorHAnsi" w:cstheme="majorHAnsi"/>
+          <w:color w:val="000000" w:themeColor="text1"/>
+          <w:sz w:val="24"/>
+        </w:rPr>
+        <w:tab/>
+      </w:r>
+      <w:r>
+        <w:rPr>
+          <w:rFonts w:asciiTheme="majorHAnsi" w:hAnsiTheme="majorHAnsi" w:cstheme="majorHAnsi"/>
+          <w:color w:val="000000" w:themeColor="text1"/>
+          <w:sz w:val="24"/>
+        </w:rPr>
+        <w:tab/>
+        <w:t>a[9] = mark;</w:t>
+      </w:r>
+    </w:p>
+    <w:p>
+      <w:pPr>
+        <w:rPr>
+          <w:rFonts w:asciiTheme="majorHAnsi" w:hAnsiTheme="majorHAnsi" w:cstheme="majorHAnsi"/>
+          <w:color w:val="000000" w:themeColor="text1"/>
+          <w:sz w:val="24"/>
+        </w:rPr>
+      </w:pPr>
+      <w:r>
+        <w:rPr>
+          <w:rFonts w:asciiTheme="majorHAnsi" w:hAnsiTheme="majorHAnsi" w:cstheme="majorHAnsi"/>
+          <w:color w:val="000000" w:themeColor="text1"/>
+          <w:sz w:val="24"/>
+        </w:rPr>
+        <w:tab/>
+      </w:r>
+      <w:r>
+        <w:rPr>
+          <w:rFonts w:asciiTheme="majorHAnsi" w:hAnsiTheme="majorHAnsi" w:cstheme="majorHAnsi"/>
+          <w:color w:val="000000" w:themeColor="text1"/>
+          <w:sz w:val="24"/>
+        </w:rPr>
+        <w:tab/>
+        <w:t>else</w:t>
+      </w:r>
+    </w:p>
+    <w:p>
+      <w:pPr>
+        <w:rPr>
+          <w:rFonts w:asciiTheme="majorHAnsi" w:hAnsiTheme="majorHAnsi" w:cstheme="majorHAnsi"/>
+          <w:color w:val="000000" w:themeColor="text1"/>
+          <w:sz w:val="24"/>
+        </w:rPr>
+      </w:pPr>
+      <w:r>
+        <w:rPr>
+          <w:rFonts w:asciiTheme="majorHAnsi" w:hAnsiTheme="majorHAnsi" w:cstheme="majorHAnsi"/>
+          <w:color w:val="000000" w:themeColor="text1"/>
+          <w:sz w:val="24"/>
+        </w:rPr>
+        <w:tab/>
+      </w:r>
+      <w:r>
+        <w:rPr>
+          <w:rFonts w:asciiTheme="majorHAnsi" w:hAnsiTheme="majorHAnsi" w:cstheme="majorHAnsi"/>
+          <w:color w:val="000000" w:themeColor="text1"/>
+          <w:sz w:val="24"/>
+        </w:rPr>
+        <w:tab/>
+        <w:t>{</w:t>
+      </w:r>
+    </w:p>
+    <w:p>
+      <w:pPr>
+        <w:rPr>
+          <w:rFonts w:asciiTheme="majorHAnsi" w:hAnsiTheme="majorHAnsi" w:cstheme="majorHAnsi"/>
+          <w:color w:val="000000" w:themeColor="text1"/>
+          <w:sz w:val="24"/>
+        </w:rPr>
+      </w:pPr>
+      <w:r>
+        <w:rPr>
+          <w:rFonts w:asciiTheme="majorHAnsi" w:hAnsiTheme="majorHAnsi" w:cstheme="majorHAnsi"/>
+          <w:color w:val="000000" w:themeColor="text1"/>
+          <w:sz w:val="24"/>
+        </w:rPr>
+        <w:tab/>
+      </w:r>
+      <w:r>
+        <w:rPr>
+          <w:rFonts w:asciiTheme="majorHAnsi" w:hAnsiTheme="majorHAnsi" w:cstheme="majorHAnsi"/>
+          <w:color w:val="000000" w:themeColor="text1"/>
+          <w:sz w:val="24"/>
+        </w:rPr>
+        <w:tab/>
+      </w:r>
+      <w:r>
+        <w:rPr>
+          <w:rFonts w:asciiTheme="majorHAnsi" w:hAnsiTheme="majorHAnsi" w:cstheme="majorHAnsi"/>
+          <w:color w:val="000000" w:themeColor="text1"/>
+          <w:sz w:val="24"/>
+        </w:rPr>
+        <w:tab/>
+        <w:t>cout&lt;&lt;"Khong the danh vao o da danh";</w:t>
+      </w:r>
+    </w:p>
+    <w:p>
+      <w:pPr>
+        <w:rPr>
+          <w:rFonts w:asciiTheme="majorHAnsi" w:hAnsiTheme="majorHAnsi" w:cstheme="majorHAnsi"/>
+          <w:color w:val="000000" w:themeColor="text1"/>
+          <w:sz w:val="24"/>
+          <w:lang w:val="fr-FR"/>
+        </w:rPr>
+      </w:pPr>
+      <w:r>
+        <w:rPr>
+          <w:rFonts w:asciiTheme="majorHAnsi" w:hAnsiTheme="majorHAnsi" w:cstheme="majorHAnsi"/>
+          <w:color w:val="000000" w:themeColor="text1"/>
+          <w:sz w:val="24"/>
+        </w:rPr>
+        <w:tab/>
+      </w:r>
+      <w:r>
+        <w:rPr>
+          <w:rFonts w:asciiTheme="majorHAnsi" w:hAnsiTheme="majorHAnsi" w:cstheme="majorHAnsi"/>
+          <w:color w:val="000000" w:themeColor="text1"/>
+          <w:sz w:val="24"/>
+        </w:rPr>
+        <w:tab/>
+      </w:r>
+      <w:r>
+        <w:rPr>
+          <w:rFonts w:asciiTheme="majorHAnsi" w:hAnsiTheme="majorHAnsi" w:cstheme="majorHAnsi"/>
+          <w:color w:val="000000" w:themeColor="text1"/>
+          <w:sz w:val="24"/>
+        </w:rPr>
+        <w:tab/>
+      </w:r>
+      <w:r>
+        <w:rPr>
+          <w:rFonts w:asciiTheme="majorHAnsi" w:hAnsiTheme="majorHAnsi" w:cstheme="majorHAnsi"/>
+          <w:color w:val="000000" w:themeColor="text1"/>
+          <w:sz w:val="24"/>
+          <w:lang w:val="fr-FR"/>
+        </w:rPr>
+        <w:t>player--; //danh lai</w:t>
+      </w:r>
+    </w:p>
+    <w:p>
+      <w:pPr>
+        <w:rPr>
+          <w:rFonts w:asciiTheme="majorHAnsi" w:hAnsiTheme="majorHAnsi" w:cstheme="majorHAnsi"/>
+          <w:color w:val="000000" w:themeColor="text1"/>
+          <w:sz w:val="24"/>
+          <w:lang w:val="fr-FR"/>
+        </w:rPr>
+      </w:pPr>
+      <w:r>
+        <w:rPr>
+          <w:rFonts w:asciiTheme="majorHAnsi" w:hAnsiTheme="majorHAnsi" w:cstheme="majorHAnsi"/>
+          <w:color w:val="000000" w:themeColor="text1"/>
+          <w:sz w:val="24"/>
+          <w:lang w:val="fr-FR"/>
+        </w:rPr>
+        <w:tab/>
+      </w:r>
+      <w:r>
+        <w:rPr>
+          <w:rFonts w:asciiTheme="majorHAnsi" w:hAnsiTheme="majorHAnsi" w:cstheme="majorHAnsi"/>
+          <w:color w:val="000000" w:themeColor="text1"/>
+          <w:sz w:val="24"/>
+          <w:lang w:val="fr-FR"/>
+        </w:rPr>
+        <w:tab/>
+      </w:r>
+      <w:r>
+        <w:rPr>
+          <w:rFonts w:asciiTheme="majorHAnsi" w:hAnsiTheme="majorHAnsi" w:cstheme="majorHAnsi"/>
+          <w:color w:val="000000" w:themeColor="text1"/>
+          <w:sz w:val="24"/>
+          <w:lang w:val="fr-FR"/>
+        </w:rPr>
+        <w:tab/>
+        <w:t xml:space="preserve">cin.ignore(); </w:t>
+      </w:r>
+    </w:p>
+    <w:p>
+      <w:pPr>
+        <w:rPr>
+          <w:rFonts w:asciiTheme="majorHAnsi" w:hAnsiTheme="majorHAnsi" w:cstheme="majorHAnsi"/>
+          <w:color w:val="000000" w:themeColor="text1"/>
+          <w:sz w:val="24"/>
+        </w:rPr>
+      </w:pPr>
+      <w:r>
+        <w:rPr>
+          <w:rFonts w:asciiTheme="majorHAnsi" w:hAnsiTheme="majorHAnsi" w:cstheme="majorHAnsi"/>
+          <w:color w:val="000000" w:themeColor="text1"/>
+          <w:sz w:val="24"/>
+          <w:lang w:val="fr-FR"/>
+        </w:rPr>
+        <w:tab/>
+      </w:r>
+      <w:r>
+        <w:rPr>
+          <w:rFonts w:asciiTheme="majorHAnsi" w:hAnsiTheme="majorHAnsi" w:cstheme="majorHAnsi"/>
+          <w:color w:val="000000" w:themeColor="text1"/>
+          <w:sz w:val="24"/>
+          <w:lang w:val="fr-FR"/>
+        </w:rPr>
+        <w:tab/>
+      </w:r>
+      <w:r>
+        <w:rPr>
+          <w:rFonts w:asciiTheme="majorHAnsi" w:hAnsiTheme="majorHAnsi" w:cstheme="majorHAnsi"/>
+          <w:color w:val="000000" w:themeColor="text1"/>
+          <w:sz w:val="24"/>
+          <w:lang w:val="fr-FR"/>
+        </w:rPr>
+        <w:tab/>
+      </w:r>
+      <w:r>
+        <w:rPr>
+          <w:rFonts w:asciiTheme="majorHAnsi" w:hAnsiTheme="majorHAnsi" w:cstheme="majorHAnsi"/>
+          <w:color w:val="000000" w:themeColor="text1"/>
+          <w:sz w:val="24"/>
+        </w:rPr>
+        <w:t>cin.get(); //dung man hinh</w:t>
+      </w:r>
+    </w:p>
+    <w:p>
+      <w:pPr>
+        <w:rPr>
+          <w:rFonts w:asciiTheme="majorHAnsi" w:hAnsiTheme="majorHAnsi" w:cstheme="majorHAnsi"/>
+          <w:color w:val="000000" w:themeColor="text1"/>
+          <w:sz w:val="24"/>
+        </w:rPr>
+      </w:pPr>
+      <w:r>
+        <w:rPr>
+          <w:rFonts w:asciiTheme="majorHAnsi" w:hAnsiTheme="majorHAnsi" w:cstheme="majorHAnsi"/>
+          <w:color w:val="000000" w:themeColor="text1"/>
+          <w:sz w:val="24"/>
+        </w:rPr>
+        <w:tab/>
+      </w:r>
+      <w:r>
+        <w:rPr>
+          <w:rFonts w:asciiTheme="majorHAnsi" w:hAnsiTheme="majorHAnsi" w:cstheme="majorHAnsi"/>
+          <w:color w:val="000000" w:themeColor="text1"/>
+          <w:sz w:val="24"/>
+        </w:rPr>
+        <w:tab/>
+        <w:t>}</w:t>
+      </w:r>
+    </w:p>
+    <w:p>
+      <w:pPr>
+        <w:rPr>
+          <w:rFonts w:asciiTheme="majorHAnsi" w:hAnsiTheme="majorHAnsi" w:cstheme="majorHAnsi"/>
+          <w:color w:val="000000" w:themeColor="text1"/>
+          <w:sz w:val="24"/>
+        </w:rPr>
+      </w:pPr>
+      <w:r>
+        <w:rPr>
+          <w:rFonts w:asciiTheme="majorHAnsi" w:hAnsiTheme="majorHAnsi" w:cstheme="majorHAnsi"/>
+          <w:color w:val="000000" w:themeColor="text1"/>
+          <w:sz w:val="24"/>
+        </w:rPr>
+        <w:tab/>
+      </w:r>
+      <w:r>
+        <w:rPr>
+          <w:rFonts w:asciiTheme="majorHAnsi" w:hAnsiTheme="majorHAnsi" w:cstheme="majorHAnsi"/>
+          <w:color w:val="000000" w:themeColor="text1"/>
+          <w:sz w:val="24"/>
+        </w:rPr>
+        <w:tab/>
+        <w:t>i=kiemtra();</w:t>
+      </w:r>
+    </w:p>
+    <w:p>
+      <w:pPr>
+        <w:rPr>
+          <w:rFonts w:asciiTheme="majorHAnsi" w:hAnsiTheme="majorHAnsi" w:cstheme="majorHAnsi"/>
+          <w:color w:val="000000" w:themeColor="text1"/>
+          <w:sz w:val="24"/>
+        </w:rPr>
+      </w:pPr>
+      <w:r>
+        <w:rPr>
+          <w:rFonts w:asciiTheme="majorHAnsi" w:hAnsiTheme="majorHAnsi" w:cstheme="majorHAnsi"/>
+          <w:color w:val="000000" w:themeColor="text1"/>
+          <w:sz w:val="24"/>
+        </w:rPr>
+        <w:lastRenderedPageBreak/>
+        <w:tab/>
+      </w:r>
+      <w:r>
+        <w:rPr>
+          <w:rFonts w:asciiTheme="majorHAnsi" w:hAnsiTheme="majorHAnsi" w:cstheme="majorHAnsi"/>
+          <w:color w:val="000000" w:themeColor="text1"/>
+          <w:sz w:val="24"/>
+        </w:rPr>
+        <w:tab/>
+        <w:t>player++; //nguoi tiep theo se di</w:t>
+      </w:r>
+    </w:p>
+    <w:p>
+      <w:pPr>
+        <w:rPr>
+          <w:rFonts w:asciiTheme="majorHAnsi" w:hAnsiTheme="majorHAnsi" w:cstheme="majorHAnsi"/>
+          <w:color w:val="000000" w:themeColor="text1"/>
+          <w:sz w:val="24"/>
+        </w:rPr>
+      </w:pPr>
+      <w:r>
+        <w:rPr>
+          <w:rFonts w:asciiTheme="majorHAnsi" w:hAnsiTheme="majorHAnsi" w:cstheme="majorHAnsi"/>
+          <w:color w:val="000000" w:themeColor="text1"/>
+          <w:sz w:val="24"/>
+        </w:rPr>
+        <w:tab/>
+      </w:r>
+      <w:r>
+        <w:rPr>
+          <w:rFonts w:asciiTheme="majorHAnsi" w:hAnsiTheme="majorHAnsi" w:cstheme="majorHAnsi"/>
+          <w:color w:val="000000" w:themeColor="text1"/>
+          <w:sz w:val="24"/>
+        </w:rPr>
+        <w:tab/>
+        <w:t>dem++;</w:t>
+      </w:r>
+    </w:p>
+    <w:p>
+      <w:pPr>
+        <w:rPr>
+          <w:rFonts w:asciiTheme="majorHAnsi" w:hAnsiTheme="majorHAnsi" w:cstheme="majorHAnsi"/>
+          <w:color w:val="000000" w:themeColor="text1"/>
+          <w:sz w:val="24"/>
+        </w:rPr>
+      </w:pPr>
+      <w:r>
+        <w:rPr>
+          <w:rFonts w:asciiTheme="majorHAnsi" w:hAnsiTheme="majorHAnsi" w:cstheme="majorHAnsi"/>
+          <w:color w:val="000000" w:themeColor="text1"/>
+          <w:sz w:val="24"/>
+        </w:rPr>
+        <w:tab/>
+        <w:t>}while(i==-1);  //i khac -1 se dung lai</w:t>
+      </w:r>
+    </w:p>
+    <w:p>
+      <w:pPr>
+        <w:rPr>
+          <w:rFonts w:asciiTheme="majorHAnsi" w:hAnsiTheme="majorHAnsi" w:cstheme="majorHAnsi"/>
+          <w:color w:val="000000" w:themeColor="text1"/>
+          <w:sz w:val="24"/>
+        </w:rPr>
+      </w:pPr>
+      <w:r>
+        <w:rPr>
+          <w:rFonts w:asciiTheme="majorHAnsi" w:hAnsiTheme="majorHAnsi" w:cstheme="majorHAnsi"/>
+          <w:color w:val="000000" w:themeColor="text1"/>
+          <w:sz w:val="24"/>
+        </w:rPr>
+        <w:tab/>
+        <w:t>inmanhinh();</w:t>
+      </w:r>
+    </w:p>
+    <w:p>
+      <w:pPr>
+        <w:rPr>
+          <w:rFonts w:asciiTheme="majorHAnsi" w:hAnsiTheme="majorHAnsi" w:cstheme="majorHAnsi"/>
+          <w:color w:val="000000" w:themeColor="text1"/>
+          <w:sz w:val="24"/>
+        </w:rPr>
+      </w:pPr>
+      <w:r>
+        <w:rPr>
+          <w:rFonts w:asciiTheme="majorHAnsi" w:hAnsiTheme="majorHAnsi" w:cstheme="majorHAnsi"/>
+          <w:color w:val="000000" w:themeColor="text1"/>
+          <w:sz w:val="24"/>
+        </w:rPr>
+        <w:tab/>
+        <w:t>if(i==1) //in ket qua nguoi chien thang</w:t>
+      </w:r>
+    </w:p>
+    <w:p>
+      <w:pPr>
+        <w:rPr>
+          <w:rFonts w:asciiTheme="majorHAnsi" w:hAnsiTheme="majorHAnsi" w:cstheme="majorHAnsi"/>
+          <w:color w:val="000000" w:themeColor="text1"/>
+          <w:sz w:val="24"/>
+        </w:rPr>
+      </w:pPr>
+      <w:r>
+        <w:rPr>
+          <w:rFonts w:asciiTheme="majorHAnsi" w:hAnsiTheme="majorHAnsi" w:cstheme="majorHAnsi"/>
+          <w:color w:val="000000" w:themeColor="text1"/>
+          <w:sz w:val="24"/>
+        </w:rPr>
+        <w:tab/>
+      </w:r>
+      <w:r>
+        <w:rPr>
+          <w:rFonts w:asciiTheme="majorHAnsi" w:hAnsiTheme="majorHAnsi" w:cstheme="majorHAnsi"/>
+          <w:color w:val="000000" w:themeColor="text1"/>
+          <w:sz w:val="24"/>
+        </w:rPr>
+        <w:tab/>
+        <w:t>cout&lt;&lt;"==&gt;\aNguoi choi "&lt;&lt;--player&lt;&lt;" chien thang "&lt;&lt;endl;</w:t>
+      </w:r>
+    </w:p>
+    <w:p>
+      <w:pPr>
+        <w:rPr>
+          <w:rFonts w:asciiTheme="majorHAnsi" w:hAnsiTheme="majorHAnsi" w:cstheme="majorHAnsi"/>
+          <w:color w:val="000000" w:themeColor="text1"/>
+          <w:sz w:val="24"/>
+        </w:rPr>
+      </w:pPr>
+      <w:r>
+        <w:rPr>
+          <w:rFonts w:asciiTheme="majorHAnsi" w:hAnsiTheme="majorHAnsi" w:cstheme="majorHAnsi"/>
+          <w:color w:val="000000" w:themeColor="text1"/>
+          <w:sz w:val="24"/>
+        </w:rPr>
+        <w:tab/>
+        <w:t>else</w:t>
+      </w:r>
+    </w:p>
+    <w:p>
+      <w:pPr>
+        <w:rPr>
+          <w:rFonts w:asciiTheme="majorHAnsi" w:hAnsiTheme="majorHAnsi" w:cstheme="majorHAnsi"/>
+          <w:color w:val="000000" w:themeColor="text1"/>
+          <w:sz w:val="24"/>
+        </w:rPr>
+      </w:pPr>
+      <w:r>
+        <w:rPr>
+          <w:rFonts w:asciiTheme="majorHAnsi" w:hAnsiTheme="majorHAnsi" w:cstheme="majorHAnsi"/>
+          <w:color w:val="000000" w:themeColor="text1"/>
+          <w:sz w:val="24"/>
+        </w:rPr>
+        <w:tab/>
+      </w:r>
+      <w:r>
+        <w:rPr>
+          <w:rFonts w:asciiTheme="majorHAnsi" w:hAnsiTheme="majorHAnsi" w:cstheme="majorHAnsi"/>
+          <w:color w:val="000000" w:themeColor="text1"/>
+          <w:sz w:val="24"/>
+        </w:rPr>
+        <w:tab/>
+        <w:t>cout&lt;&lt;"Game ket thuc!"&lt;&lt;endl;</w:t>
+      </w:r>
+    </w:p>
+    <w:p>
+      <w:pPr>
+        <w:rPr>
+          <w:rFonts w:asciiTheme="majorHAnsi" w:hAnsiTheme="majorHAnsi" w:cstheme="majorHAnsi"/>
+          <w:color w:val="000000" w:themeColor="text1"/>
+          <w:sz w:val="24"/>
+          <w:lang w:val="fr-FR"/>
+        </w:rPr>
+      </w:pPr>
+      <w:r>
+        <w:rPr>
+          <w:rFonts w:asciiTheme="majorHAnsi" w:hAnsiTheme="majorHAnsi" w:cstheme="majorHAnsi"/>
+          <w:color w:val="000000" w:themeColor="text1"/>
+          <w:sz w:val="24"/>
+        </w:rPr>
+        <w:tab/>
+      </w:r>
+      <w:r>
+        <w:rPr>
+          <w:rFonts w:asciiTheme="majorHAnsi" w:hAnsiTheme="majorHAnsi" w:cstheme="majorHAnsi"/>
+          <w:color w:val="000000" w:themeColor="text1"/>
+          <w:sz w:val="24"/>
+          <w:lang w:val="fr-FR"/>
+        </w:rPr>
+        <w:t>system("pause");</w:t>
+      </w:r>
+    </w:p>
+    <w:p>
+      <w:pPr>
+        <w:rPr>
+          <w:rFonts w:asciiTheme="majorHAnsi" w:hAnsiTheme="majorHAnsi" w:cstheme="majorHAnsi"/>
+          <w:color w:val="000000" w:themeColor="text1"/>
+          <w:sz w:val="24"/>
+          <w:lang w:val="fr-FR"/>
+        </w:rPr>
+      </w:pPr>
+      <w:r>
+        <w:rPr>
+          <w:rFonts w:asciiTheme="majorHAnsi" w:hAnsiTheme="majorHAnsi" w:cstheme="majorHAnsi"/>
+          <w:color w:val="000000" w:themeColor="text1"/>
+          <w:sz w:val="24"/>
+          <w:lang w:val="fr-FR"/>
+        </w:rPr>
+        <w:t>}</w:t>
+      </w:r>
+    </w:p>
+    <w:p/>
+    <w:p>
+      <w:pPr>
+        <w:rPr>
+          <w:color w:val="FF0000"/>
+          <w:sz w:val="36"/>
+          <w:szCs w:val="36"/>
+        </w:rPr>
+      </w:pPr>
+      <w:r>
+        <w:rPr>
+          <w:color w:val="FF0000"/>
+          <w:sz w:val="36"/>
+          <w:szCs w:val="36"/>
+        </w:rPr>
         <w:t>II</w:t>
+      </w:r>
+      <w:r>
+        <w:rPr>
+          <w:color w:val="FF0000"/>
+          <w:sz w:val="36"/>
+          <w:szCs w:val="36"/>
+        </w:rPr>
+        <w:t>I</w:t>
       </w:r>
       <w:r>
         <w:rPr>
@@ -325,7 +3356,13 @@
         <w:t>menu</w:t>
       </w:r>
       <w:r>
-        <w:t xml:space="preserve"> hướng dẫn.</w:t>
+        <w:t xml:space="preserve"> </w:t>
+      </w:r>
+      <w:r>
+        <w:t>lựa chọn người nào chơi trước</w:t>
+      </w:r>
+      <w:r>
+        <w:t>.</w:t>
       </w:r>
     </w:p>
     <w:p>
@@ -339,7 +3376,16 @@
         <w:t xml:space="preserve">Có chỗ </w:t>
       </w:r>
       <w:r>
-        <w:t>nhập vào ký tự số để chơi.</w:t>
+        <w:t>nhập vào</w:t>
+      </w:r>
+      <w:r>
+        <w:t xml:space="preserve"> </w:t>
+      </w:r>
+      <w:r>
+        <w:t>số để chơi</w:t>
+      </w:r>
+      <w:r>
+        <w:t xml:space="preserve"> và hiển thị số lượt đi của 2 người.</w:t>
       </w:r>
     </w:p>
     <w:p>
@@ -353,7 +3399,10 @@
         <w:t>Gồm 2 người chơi</w:t>
       </w:r>
       <w:r>
-        <w:t xml:space="preserve"> lần lượt thay phiên nhau.</w:t>
+        <w:t xml:space="preserve"> lần lượt thay phiên nhau</w:t>
+      </w:r>
+      <w:r>
+        <w:t xml:space="preserve"> đánh X hoặc O trên màn hình.</w:t>
       </w:r>
     </w:p>
     <w:p>
@@ -364,18 +3413,55 @@
         </w:numPr>
       </w:pPr>
       <w:r>
-        <w:t>Người thứ 1 đi trước và kí hiệu hi</w:t>
-      </w:r>
-      <w:r>
-        <w:t>ể</w:t>
-      </w:r>
-      <w:r>
-        <w:t xml:space="preserve">n thị trên màn hình là chữ </w:t>
-      </w:r>
-      <w:r>
-        <w:t>X</w:t>
-      </w:r>
-      <w:r>
+        <w:t>Người chiến thắng sẽ được thông báo trên màn hình.</w:t>
+      </w:r>
+    </w:p>
+    <w:p>
+      <w:pPr>
+        <w:rPr>
+          <w:color w:val="FF0000"/>
+          <w:sz w:val="36"/>
+          <w:szCs w:val="36"/>
+        </w:rPr>
+      </w:pPr>
+      <w:r>
+        <w:rPr>
+          <w:color w:val="FF0000"/>
+          <w:sz w:val="36"/>
+          <w:szCs w:val="36"/>
+        </w:rPr>
+        <w:t>I</w:t>
+      </w:r>
+      <w:r>
+        <w:rPr>
+          <w:color w:val="FF0000"/>
+          <w:sz w:val="36"/>
+          <w:szCs w:val="36"/>
+        </w:rPr>
+        <w:t>V</w:t>
+      </w:r>
+      <w:r>
+        <w:rPr>
+          <w:color w:val="FF0000"/>
+          <w:sz w:val="36"/>
+          <w:szCs w:val="36"/>
+        </w:rPr>
+        <w:t>.</w:t>
+      </w:r>
+      <w:r>
+        <w:rPr>
+          <w:color w:val="FF0000"/>
+          <w:sz w:val="36"/>
+          <w:szCs w:val="36"/>
+        </w:rPr>
+        <w:t xml:space="preserve"> Hướng dẫn người chơi</w:t>
+      </w:r>
+      <w:r>
+        <w:rPr>
+          <w:color w:val="FF0000"/>
+          <w:sz w:val="36"/>
+          <w:szCs w:val="36"/>
+        </w:rPr>
         <w:t>.</w:t>
       </w:r>
     </w:p>
@@ -387,19 +3473,10 @@
         </w:numPr>
       </w:pPr>
       <w:r>
-        <w:t>Người thứ 2 đi sau và kí hiệu hi</w:t>
-      </w:r>
-      <w:r>
-        <w:t>ể</w:t>
-      </w:r>
-      <w:r>
-        <w:t xml:space="preserve">n thị trên màn hình là chữ </w:t>
-      </w:r>
-      <w:r>
-        <w:t>O</w:t>
-      </w:r>
-      <w:r>
-        <w:t>.</w:t>
+        <w:t xml:space="preserve">Người chơi </w:t>
+      </w:r>
+      <w:r>
+        <w:t>lựa chọn 1 để đi X trước hoặc 2 để đi O trước.</w:t>
       </w:r>
     </w:p>
     <w:p>
@@ -410,57 +3487,222 @@
         </w:numPr>
       </w:pPr>
       <w:r>
-        <w:t>Người chiến thắng sẽ được thông báo trên màn hình.</w:t>
+        <w:t>Người chơi chỉ cần nhập các ký tự từ 1-&gt;9 trên bàn phím để chơi.</w:t>
+      </w:r>
+    </w:p>
+    <w:p>
+      <w:r>
+        <w:rPr>
+          <w:noProof/>
+        </w:rPr>
+        <w:drawing>
+          <wp:inline distT="0" distB="0" distL="0" distR="0" wp14:anchorId="0FEB51C7" wp14:editId="51ACF637">
+            <wp:extent cx="5544185" cy="2877185"/>
+            <wp:effectExtent l="0" t="0" r="0" b="0"/>
+            <wp:docPr id="1" name="Picture 1"/>
+            <wp:cNvGraphicFramePr>
+              <a:graphicFrameLocks xmlns:a="http://schemas.openxmlformats.org/drawingml/2006/main" noChangeAspect="1"/>
+            </wp:cNvGraphicFramePr>
+            <a:graphic xmlns:a="http://schemas.openxmlformats.org/drawingml/2006/main">
+              <a:graphicData uri="http://schemas.openxmlformats.org/drawingml/2006/picture">
+                <pic:pic xmlns:pic="http://schemas.openxmlformats.org/drawingml/2006/picture">
+                  <pic:nvPicPr>
+                    <pic:cNvPr id="1" name=""/>
+                    <pic:cNvPicPr/>
+                  </pic:nvPicPr>
+                  <pic:blipFill>
+                    <a:blip r:embed="rId5"/>
+                    <a:stretch>
+                      <a:fillRect/>
+                    </a:stretch>
+                  </pic:blipFill>
+                  <pic:spPr>
+                    <a:xfrm>
+                      <a:off x="0" y="0"/>
+                      <a:ext cx="5544185" cy="2877185"/>
+                    </a:xfrm>
+                    <a:prstGeom prst="rect">
+                      <a:avLst/>
+                    </a:prstGeom>
+                  </pic:spPr>
+                </pic:pic>
+              </a:graphicData>
+            </a:graphic>
+          </wp:inline>
+        </w:drawing>
+      </w:r>
+    </w:p>
+    <w:p>
+      <w:pPr>
+        <w:ind w:left="360"/>
+      </w:pPr>
+      <w:r>
+        <w:lastRenderedPageBreak/>
+        <w:t xml:space="preserve">- </w:t>
+      </w:r>
+      <w:r>
+        <w:t>Người đầu tiên đi trước  rồi đến người thứ 2, cứ thế lần lượt đánh vào các ô trống cho đến khi kết thúc.</w:t>
+      </w:r>
+    </w:p>
+    <w:p>
+      <w:pPr>
+        <w:ind w:left="360"/>
+      </w:pPr>
+    </w:p>
+    <w:p>
+      <w:pPr>
+        <w:ind w:left="360"/>
+      </w:pPr>
+      <w:r>
+        <w:t xml:space="preserve">- </w:t>
+      </w:r>
+      <w:r>
+        <w:t>Điều kiện để kết thúc game là người nào hoàn thành đủ 3 ô liên tiếp trước(theo hàng ngang, dọc, chéo) thì sẽ có thông báo người chiến thắng trên màn hình</w:t>
+      </w:r>
+      <w:r>
+        <w:t>, ngược lại nếu không tìm được người nào thắng sẽ kết thúc game.</w:t>
+      </w:r>
+    </w:p>
+    <w:p>
+      <w:pPr>
+        <w:ind w:left="360"/>
+      </w:pPr>
+    </w:p>
+    <w:p>
+      <w:pPr>
+        <w:ind w:left="360"/>
+      </w:pPr>
+      <w:r>
+        <w:rPr>
+          <w:noProof/>
+        </w:rPr>
+        <w:drawing>
+          <wp:inline distT="0" distB="0" distL="0" distR="0" wp14:anchorId="1DFBE804" wp14:editId="5BC2DE13">
+            <wp:extent cx="5544185" cy="2914015"/>
+            <wp:effectExtent l="0" t="0" r="0" b="635"/>
+            <wp:docPr id="2" name="Picture 2"/>
+            <wp:cNvGraphicFramePr>
+              <a:graphicFrameLocks xmlns:a="http://schemas.openxmlformats.org/drawingml/2006/main" noChangeAspect="1"/>
+            </wp:cNvGraphicFramePr>
+            <a:graphic xmlns:a="http://schemas.openxmlformats.org/drawingml/2006/main">
+              <a:graphicData uri="http://schemas.openxmlformats.org/drawingml/2006/picture">
+                <pic:pic xmlns:pic="http://schemas.openxmlformats.org/drawingml/2006/picture">
+                  <pic:nvPicPr>
+                    <pic:cNvPr id="1" name=""/>
+                    <pic:cNvPicPr/>
+                  </pic:nvPicPr>
+                  <pic:blipFill>
+                    <a:blip r:embed="rId6"/>
+                    <a:stretch>
+                      <a:fillRect/>
+                    </a:stretch>
+                  </pic:blipFill>
+                  <pic:spPr>
+                    <a:xfrm>
+                      <a:off x="0" y="0"/>
+                      <a:ext cx="5544185" cy="2914015"/>
+                    </a:xfrm>
+                    <a:prstGeom prst="rect">
+                      <a:avLst/>
+                    </a:prstGeom>
+                  </pic:spPr>
+                </pic:pic>
+              </a:graphicData>
+            </a:graphic>
+          </wp:inline>
+        </w:drawing>
+      </w:r>
+    </w:p>
+    <w:p>
+      <w:pPr>
+        <w:ind w:left="360"/>
+      </w:pPr>
+      <w:r>
+        <w:rPr>
+          <w:noProof/>
+        </w:rPr>
+        <w:drawing>
+          <wp:inline distT="0" distB="0" distL="0" distR="0" wp14:anchorId="351213DD" wp14:editId="0D81EB95">
+            <wp:extent cx="5544185" cy="2854325"/>
+            <wp:effectExtent l="0" t="0" r="0" b="3175"/>
+            <wp:docPr id="3" name="Picture 3"/>
+            <wp:cNvGraphicFramePr>
+              <a:graphicFrameLocks xmlns:a="http://schemas.openxmlformats.org/drawingml/2006/main" noChangeAspect="1"/>
+            </wp:cNvGraphicFramePr>
+            <a:graphic xmlns:a="http://schemas.openxmlformats.org/drawingml/2006/main">
+              <a:graphicData uri="http://schemas.openxmlformats.org/drawingml/2006/picture">
+                <pic:pic xmlns:pic="http://schemas.openxmlformats.org/drawingml/2006/picture">
+                  <pic:nvPicPr>
+                    <pic:cNvPr id="1" name=""/>
+                    <pic:cNvPicPr/>
+                  </pic:nvPicPr>
+                  <pic:blipFill>
+                    <a:blip r:embed="rId7"/>
+                    <a:stretch>
+                      <a:fillRect/>
+                    </a:stretch>
+                  </pic:blipFill>
+                  <pic:spPr>
+                    <a:xfrm>
+                      <a:off x="0" y="0"/>
+                      <a:ext cx="5544185" cy="2854325"/>
+                    </a:xfrm>
+                    <a:prstGeom prst="rect">
+                      <a:avLst/>
+                    </a:prstGeom>
+                  </pic:spPr>
+                </pic:pic>
+              </a:graphicData>
+            </a:graphic>
+          </wp:inline>
+        </w:drawing>
       </w:r>
     </w:p>
     <w:p>
       <w:pPr>
         <w:rPr>
           <w:color w:val="FF0000"/>
-          <w:sz w:val="36"/>
-          <w:szCs w:val="36"/>
-        </w:rPr>
-      </w:pPr>
-      <w:r>
+          <w:sz w:val="32"/>
+        </w:rPr>
+      </w:pPr>
+    </w:p>
+    <w:p>
+      <w:pPr>
         <w:rPr>
           <w:color w:val="FF0000"/>
-          <w:sz w:val="36"/>
-          <w:szCs w:val="36"/>
+          <w:sz w:val="32"/>
+        </w:rPr>
+      </w:pPr>
+      <w:bookmarkStart w:id="0" w:name="_GoBack"/>
+      <w:bookmarkEnd w:id="0"/>
+      <w:r>
+        <w:rPr>
+          <w:color w:val="FF0000"/>
+          <w:sz w:val="32"/>
         </w:rPr>
         <w:lastRenderedPageBreak/>
-        <w:t>III</w:t>
+        <w:t>V</w:t>
       </w:r>
       <w:r>
         <w:rPr>
           <w:color w:val="FF0000"/>
-          <w:sz w:val="36"/>
-          <w:szCs w:val="36"/>
+          <w:sz w:val="32"/>
         </w:rPr>
         <w:t>.</w:t>
       </w:r>
       <w:r>
         <w:rPr>
           <w:color w:val="FF0000"/>
-          <w:sz w:val="36"/>
-          <w:szCs w:val="36"/>
-        </w:rPr>
-        <w:t xml:space="preserve"> Hướng dẫn người chơi</w:t>
+          <w:sz w:val="32"/>
+        </w:rPr>
+        <w:t xml:space="preserve"> Tổng kết báo cáo</w:t>
       </w:r>
       <w:r>
         <w:rPr>
           <w:color w:val="FF0000"/>
-          <w:sz w:val="36"/>
-          <w:szCs w:val="36"/>
+          <w:sz w:val="32"/>
         </w:rPr>
         <w:t>.</w:t>
-      </w:r>
-    </w:p>
-    <w:p>
-      <w:r>
-        <w:t xml:space="preserve">1, Cách </w:t>
-      </w:r>
-      <w:r>
-        <w:t>chơi:</w:t>
       </w:r>
     </w:p>
     <w:p>
@@ -471,106 +3713,15 @@
         </w:numPr>
       </w:pPr>
       <w:r>
-        <w:t>Người chơi chỉ cần nhập các ký tự từ 1-&gt;9 trên bàn phím để chơi.</w:t>
-      </w:r>
-    </w:p>
-    <w:p>
-      <w:pPr>
-        <w:rPr>
-          <w:lang w:val="fr-FR"/>
-        </w:rPr>
-      </w:pPr>
-      <w:r>
-        <w:rPr>
-          <w:lang w:val="fr-FR"/>
-        </w:rPr>
-        <w:t>2, Luật chơi</w:t>
-      </w:r>
-    </w:p>
-    <w:p>
-      <w:pPr>
-        <w:ind w:left="360"/>
-        <w:rPr>
-          <w:lang w:val="fr-FR"/>
-        </w:rPr>
-      </w:pPr>
-      <w:r>
-        <w:rPr>
-          <w:lang w:val="fr-FR"/>
-        </w:rPr>
-        <w:t xml:space="preserve">- </w:t>
-      </w:r>
-      <w:r>
-        <w:rPr>
-          <w:lang w:val="fr-FR"/>
-        </w:rPr>
-        <w:t>Người đầu t</w:t>
-      </w:r>
-      <w:r>
-        <w:rPr>
-          <w:lang w:val="fr-FR"/>
-        </w:rPr>
-        <w:t>iên đi trước  rồi đến người thứ 2, cứ thế lần lượt đánh vào các ô trống cho đến khi kết thúc.</w:t>
-      </w:r>
-    </w:p>
-    <w:p>
-      <w:pPr>
-        <w:ind w:left="360"/>
-        <w:rPr>
-          <w:lang w:val="fr-FR"/>
-        </w:rPr>
-      </w:pPr>
-      <w:r>
-        <w:rPr>
-          <w:lang w:val="fr-FR"/>
-        </w:rPr>
-        <w:t xml:space="preserve">- </w:t>
-      </w:r>
-      <w:r>
-        <w:rPr>
-          <w:lang w:val="fr-FR"/>
-        </w:rPr>
-        <w:t>Điều kiện để kết thúc game là người nào hoàn thành đủ 3 ô liên tiếp trước(theo hàng ngang, dọc, chéo) thì sẽ có thông báo người chiến thắng trên màn hình.</w:t>
-      </w:r>
-    </w:p>
-    <w:p>
-      <w:pPr>
-        <w:rPr>
-          <w:color w:val="FF0000"/>
-          <w:sz w:val="32"/>
-          <w:lang w:val="fr-FR"/>
-        </w:rPr>
-      </w:pPr>
-      <w:r>
-        <w:rPr>
-          <w:color w:val="FF0000"/>
-          <w:sz w:val="32"/>
-          <w:lang w:val="fr-FR"/>
-        </w:rPr>
-        <w:t>IV</w:t>
-      </w:r>
-      <w:r>
-        <w:rPr>
-          <w:color w:val="FF0000"/>
-          <w:sz w:val="32"/>
-          <w:lang w:val="fr-FR"/>
-        </w:rPr>
-        <w:t>.</w:t>
-      </w:r>
-      <w:r>
-        <w:rPr>
-          <w:color w:val="FF0000"/>
-          <w:sz w:val="32"/>
-          <w:lang w:val="fr-FR"/>
-        </w:rPr>
-        <w:t xml:space="preserve"> Tổng kết báo cáo</w:t>
-      </w:r>
-      <w:r>
-        <w:rPr>
-          <w:color w:val="FF0000"/>
-          <w:sz w:val="32"/>
-          <w:lang w:val="fr-FR"/>
-        </w:rPr>
+        <w:t xml:space="preserve">Game </w:t>
+      </w:r>
+      <w:r>
+        <w:t>tic tắc toe</w:t>
+      </w:r>
+      <w:r>
+        <w:t xml:space="preserve"> này được viết dựa trên ngôn ngữ lập Trình C++</w:t>
+      </w:r>
+      <w:r>
         <w:t>.</w:t>
       </w:r>
     </w:p>
@@ -580,87 +3731,9 @@
           <w:ilvl w:val="0"/>
           <w:numId w:val="1"/>
         </w:numPr>
-        <w:rPr>
-          <w:lang w:val="fr-FR"/>
-        </w:rPr>
-      </w:pPr>
-      <w:r>
-        <w:rPr>
-          <w:lang w:val="fr-FR"/>
-        </w:rPr>
-        <w:t xml:space="preserve">Game </w:t>
-      </w:r>
-      <w:bookmarkStart w:id="0" w:name="_GoBack"/>
-      <w:bookmarkEnd w:id="0"/>
-      <w:r>
-        <w:rPr>
-          <w:lang w:val="fr-FR"/>
-        </w:rPr>
-        <w:t>tic tắc toe</w:t>
-      </w:r>
-      <w:r>
-        <w:rPr>
-          <w:lang w:val="fr-FR"/>
-        </w:rPr>
-        <w:t xml:space="preserve"> này được viết dựa trên ngôn ngữ lập Trình C++</w:t>
-      </w:r>
-      <w:r>
-        <w:rPr>
-          <w:lang w:val="fr-FR"/>
-        </w:rPr>
-        <w:t>.</w:t>
-      </w:r>
-    </w:p>
-    <w:p>
-      <w:pPr>
-        <w:numPr>
-          <w:ilvl w:val="0"/>
-          <w:numId w:val="1"/>
-        </w:numPr>
-        <w:rPr>
-          <w:lang w:val="fr-FR"/>
-        </w:rPr>
-      </w:pPr>
-      <w:r>
-        <w:rPr>
-          <w:lang w:val="fr-FR"/>
-        </w:rPr>
-        <w:t>Trong chương trình có các chú thích giải th</w:t>
-      </w:r>
-      <w:r>
-        <w:rPr>
-          <w:lang w:val="fr-FR"/>
-        </w:rPr>
-        <w:t>ích các hàm để người đọc hiểu.</w:t>
-      </w:r>
-    </w:p>
-    <w:p>
-      <w:pPr>
-        <w:numPr>
-          <w:ilvl w:val="0"/>
-          <w:numId w:val="1"/>
-        </w:numPr>
-        <w:rPr>
-          <w:lang w:val="fr-FR"/>
-        </w:rPr>
-      </w:pPr>
-      <w:r>
-        <w:rPr>
-          <w:lang w:val="fr-FR"/>
-        </w:rPr>
-        <w:t xml:space="preserve">Bài làm </w:t>
-      </w:r>
-      <w:r>
-        <w:rPr>
-          <w:lang w:val="fr-FR"/>
-        </w:rPr>
-        <w:t>vẫn chưa được hoàn thiện vì chưa cho người chơi chọn X hoặc O trước.</w:t>
-      </w:r>
-      <w:r>
-        <w:rPr>
-          <w:lang w:val="fr-FR"/>
-        </w:rPr>
-        <w:t xml:space="preserve"> </w:t>
+      </w:pPr>
+      <w:r>
+        <w:t>Trong chương trình có các chú thích giải thích các hàm để người đọc hiểu.</w:t>
       </w:r>
     </w:p>
     <w:p>
@@ -708,6 +3781,119 @@
 <file path=word/numbering.xml><?xml version="1.0" encoding="utf-8"?>
 <w:numbering xmlns:wpc="http://schemas.microsoft.com/office/word/2010/wordprocessingCanvas" xmlns:cx="http://schemas.microsoft.com/office/drawing/2014/chartex" xmlns:cx1="http://schemas.microsoft.com/office/drawing/2015/9/8/chartex" xmlns:cx2="http://schemas.microsoft.com/office/drawing/2015/10/21/chartex" xmlns:cx3="http://schemas.microsoft.com/office/drawing/2016/5/9/chartex" xmlns:cx4="http://schemas.microsoft.com/office/drawing/2016/5/10/chartex" xmlns:cx5="http://schemas.microsoft.com/office/drawing/2016/5/11/chartex" xmlns:cx6="http://schemas.microsoft.com/office/drawing/2016/5/12/chartex" xmlns:cx7="http://schemas.microsoft.com/office/drawing/2016/5/13/chartex" xmlns:cx8="http://schemas.microsoft.com/office/drawing/2016/5/14/chartex" xmlns:mc="http://schemas.openxmlformats.org/markup-compatibility/2006" xmlns:aink="http://schemas.microsoft.com/office/drawing/2016/ink" xmlns:am3d="http://schemas.microsoft.com/office/drawing/2017/model3d" xmlns:o="urn:schemas-microsoft-com:office:office" xmlns:r="http://schemas.openxmlformats.org/officeDocument/2006/relationships" xmlns:m="http://schemas.openxmlformats.org/officeDocument/2006/math" xmlns:v="urn:schemas-microsoft-com:vml" xmlns:wp14="http://schemas.microsoft.com/office/word/2010/wordprocessingDrawing" xmlns:wp="http://schemas.openxmlformats.org/drawingml/2006/wordprocessingDrawing" xmlns:w10="urn:schemas-microsoft-com:office:word" xmlns:w="http://schemas.openxmlformats.org/wordprocessingml/2006/main" xmlns:w14="http://schemas.microsoft.com/office/word/2010/wordml" xmlns:w15="http://schemas.microsoft.com/office/word/2012/wordml" xmlns:w16cid="http://schemas.microsoft.com/office/word/2016/wordml/cid" xmlns:w16se="http://schemas.microsoft.com/office/word/2015/wordml/symex" xmlns:wpg="http://schemas.microsoft.com/office/word/2010/wordprocessingGroup" xmlns:wpi="http://schemas.microsoft.com/office/word/2010/wordprocessingInk" xmlns:wne="http://schemas.microsoft.com/office/word/2006/wordml" xmlns:wps="http://schemas.microsoft.com/office/word/2010/wordprocessingShape" mc:Ignorable="w14 w15 w16se w16cid wp14">
   <w:abstractNum w:abstractNumId="0" w15:restartNumberingAfterBreak="0">
+    <w:nsid w:val="0B65469B"/>
+    <w:multiLevelType w:val="hybridMultilevel"/>
+    <w:tmpl w:val="D61C9E3A"/>
+    <w:lvl w:ilvl="0" w:tplc="DFF20956">
+      <w:start w:val="2"/>
+      <w:numFmt w:val="bullet"/>
+      <w:lvlText w:val="-"/>
+      <w:lvlJc w:val="left"/>
+      <w:pPr>
+        <w:ind w:left="720" w:hanging="360"/>
+      </w:pPr>
+      <w:rPr>
+        <w:rFonts w:ascii="Times New Roman" w:eastAsia="Calibri" w:hAnsi="Times New Roman" w:cs="Times New Roman" w:hint="default"/>
+      </w:rPr>
+    </w:lvl>
+    <w:lvl w:ilvl="1" w:tplc="042A0003" w:tentative="1">
+      <w:start w:val="1"/>
+      <w:numFmt w:val="bullet"/>
+      <w:lvlText w:val="o"/>
+      <w:lvlJc w:val="left"/>
+      <w:pPr>
+        <w:ind w:left="1440" w:hanging="360"/>
+      </w:pPr>
+      <w:rPr>
+        <w:rFonts w:ascii="Courier New" w:hAnsi="Courier New" w:cs="Courier New" w:hint="default"/>
+      </w:rPr>
+    </w:lvl>
+    <w:lvl w:ilvl="2" w:tplc="042A0005" w:tentative="1">
+      <w:start w:val="1"/>
+      <w:numFmt w:val="bullet"/>
+      <w:lvlText w:val=""/>
+      <w:lvlJc w:val="left"/>
+      <w:pPr>
+        <w:ind w:left="2160" w:hanging="360"/>
+      </w:pPr>
+      <w:rPr>
+        <w:rFonts w:ascii="Wingdings" w:hAnsi="Wingdings" w:hint="default"/>
+      </w:rPr>
+    </w:lvl>
+    <w:lvl w:ilvl="3" w:tplc="042A0001" w:tentative="1">
+      <w:start w:val="1"/>
+      <w:numFmt w:val="bullet"/>
+      <w:lvlText w:val=""/>
+      <w:lvlJc w:val="left"/>
+      <w:pPr>
+        <w:ind w:left="2880" w:hanging="360"/>
+      </w:pPr>
+      <w:rPr>
+        <w:rFonts w:ascii="Symbol" w:hAnsi="Symbol" w:hint="default"/>
+      </w:rPr>
+    </w:lvl>
+    <w:lvl w:ilvl="4" w:tplc="042A0003" w:tentative="1">
+      <w:start w:val="1"/>
+      <w:numFmt w:val="bullet"/>
+      <w:lvlText w:val="o"/>
+      <w:lvlJc w:val="left"/>
+      <w:pPr>
+        <w:ind w:left="3600" w:hanging="360"/>
+      </w:pPr>
+      <w:rPr>
+        <w:rFonts w:ascii="Courier New" w:hAnsi="Courier New" w:cs="Courier New" w:hint="default"/>
+      </w:rPr>
+    </w:lvl>
+    <w:lvl w:ilvl="5" w:tplc="042A0005" w:tentative="1">
+      <w:start w:val="1"/>
+      <w:numFmt w:val="bullet"/>
+      <w:lvlText w:val=""/>
+      <w:lvlJc w:val="left"/>
+      <w:pPr>
+        <w:ind w:left="4320" w:hanging="360"/>
+      </w:pPr>
+      <w:rPr>
+        <w:rFonts w:ascii="Wingdings" w:hAnsi="Wingdings" w:hint="default"/>
+      </w:rPr>
+    </w:lvl>
+    <w:lvl w:ilvl="6" w:tplc="042A0001" w:tentative="1">
+      <w:start w:val="1"/>
+      <w:numFmt w:val="bullet"/>
+      <w:lvlText w:val=""/>
+      <w:lvlJc w:val="left"/>
+      <w:pPr>
+        <w:ind w:left="5040" w:hanging="360"/>
+      </w:pPr>
+      <w:rPr>
+        <w:rFonts w:ascii="Symbol" w:hAnsi="Symbol" w:hint="default"/>
+      </w:rPr>
+    </w:lvl>
+    <w:lvl w:ilvl="7" w:tplc="042A0003" w:tentative="1">
+      <w:start w:val="1"/>
+      <w:numFmt w:val="bullet"/>
+      <w:lvlText w:val="o"/>
+      <w:lvlJc w:val="left"/>
+      <w:pPr>
+        <w:ind w:left="5760" w:hanging="360"/>
+      </w:pPr>
+      <w:rPr>
+        <w:rFonts w:ascii="Courier New" w:hAnsi="Courier New" w:cs="Courier New" w:hint="default"/>
+      </w:rPr>
+    </w:lvl>
+    <w:lvl w:ilvl="8" w:tplc="042A0005" w:tentative="1">
+      <w:start w:val="1"/>
+      <w:numFmt w:val="bullet"/>
+      <w:lvlText w:val=""/>
+      <w:lvlJc w:val="left"/>
+      <w:pPr>
+        <w:ind w:left="6480" w:hanging="360"/>
+      </w:pPr>
+      <w:rPr>
+        <w:rFonts w:ascii="Wingdings" w:hAnsi="Wingdings" w:hint="default"/>
+      </w:rPr>
+    </w:lvl>
+  </w:abstractNum>
+  <w:abstractNum w:abstractNumId="1" w15:restartNumberingAfterBreak="0">
     <w:nsid w:val="519B6F69"/>
     <w:multiLevelType w:val="hybridMultilevel"/>
     <w:tmpl w:val="96A81A3E"/>
@@ -821,6 +4007,9 @@
     </w:lvl>
   </w:abstractNum>
   <w:num w:numId="1">
+    <w:abstractNumId w:val="1"/>
+  </w:num>
+  <w:num w:numId="2">
     <w:abstractNumId w:val="0"/>
   </w:num>
 </w:numbering>
@@ -1223,7 +4412,7 @@
   <w:style w:type="paragraph" w:default="1" w:styleId="Normal">
     <w:name w:val="Normal"/>
     <w:qFormat/>
-    <w:rsid w:val="00E802EC"/>
+    <w:rsid w:val="007F0044"/>
     <w:pPr>
       <w:spacing w:after="0" w:line="360" w:lineRule="auto"/>
       <w:jc w:val="both"/>

</xml_diff>